<commit_message>
more on git from scott chacon youtube
</commit_message>
<xml_diff>
--- a/Outlines/Outline3.docx
+++ b/Outlines/Outline3.docx
@@ -320,6 +320,12 @@
         </w:rPr>
         <w:t xml:space="preserve"> </w:t>
       </w:r>
+      <w:r>
+        <w:rPr>
+          <w:rFonts w:asciiTheme="minorBidi" w:hAnsiTheme="minorBidi"/>
+        </w:rPr>
+        <w:t xml:space="preserve"> </w:t>
+      </w:r>
     </w:p>
     <w:p>
       <w:pPr>
@@ -420,7 +426,38 @@
         <w:rPr>
           <w:rFonts w:asciiTheme="minorBidi" w:hAnsiTheme="minorBidi"/>
         </w:rPr>
-        <w:t xml:space="preserve">Developers checkout all versions every time they clone.  </w:t>
+        <w:t xml:space="preserve">Developers checkout all versions </w:t>
+      </w:r>
+      <w:r>
+        <w:rPr>
+          <w:rFonts w:asciiTheme="minorBidi" w:hAnsiTheme="minorBidi"/>
+        </w:rPr>
+        <w:t xml:space="preserve">when first </w:t>
+      </w:r>
+      <w:r>
+        <w:rPr>
+          <w:rFonts w:asciiTheme="minorBidi" w:hAnsiTheme="minorBidi"/>
+        </w:rPr>
+        <w:t>clone</w:t>
+      </w:r>
+      <w:r>
+        <w:rPr>
+          <w:rFonts w:asciiTheme="minorBidi" w:hAnsiTheme="minorBidi"/>
+        </w:rPr>
+        <w:t xml:space="preserve"> the database to their local machine. There is usually a central server that all developers can access and is the version kept most up to date.  Each developer can work locally, make changes, and test their work, and then just push to the central server for the other developers to access.</w:t>
+      </w:r>
+      <w:r>
+        <w:rPr>
+          <w:rStyle w:val="FootnoteReference"/>
+          <w:rFonts w:asciiTheme="minorBidi" w:hAnsiTheme="minorBidi"/>
+        </w:rPr>
+        <w:footnoteReference w:id="6"/>
+      </w:r>
+      <w:r>
+        <w:rPr>
+          <w:rFonts w:asciiTheme="minorBidi" w:hAnsiTheme="minorBidi"/>
+        </w:rPr>
+        <w:t xml:space="preserve">  </w:t>
       </w:r>
     </w:p>
     <w:p>
@@ -439,14 +476,85 @@
         <w:rPr>
           <w:rFonts w:asciiTheme="minorBidi" w:hAnsiTheme="minorBidi"/>
         </w:rPr>
-        <w:t>Advantages are if a server goes down, they can copy from one of the other developers back to the server. Additionally, developers can connect to more than one repository at once.</w:t>
+        <w:t>Advantages are</w:t>
+      </w:r>
+    </w:p>
+    <w:p>
+      <w:pPr>
+        <w:pStyle w:val="ListParagraph"/>
+        <w:numPr>
+          <w:ilvl w:val="4"/>
+          <w:numId w:val="2"/>
+        </w:numPr>
+        <w:spacing w:line="240" w:lineRule="auto"/>
+        <w:rPr>
+          <w:rFonts w:asciiTheme="minorBidi" w:hAnsiTheme="minorBidi"/>
+        </w:rPr>
+      </w:pPr>
+      <w:r>
+        <w:rPr>
+          <w:rFonts w:asciiTheme="minorBidi" w:hAnsiTheme="minorBidi"/>
+        </w:rPr>
+        <w:t>Very fast</w:t>
+      </w:r>
+    </w:p>
+    <w:p>
+      <w:pPr>
+        <w:pStyle w:val="ListParagraph"/>
+        <w:numPr>
+          <w:ilvl w:val="4"/>
+          <w:numId w:val="2"/>
+        </w:numPr>
+        <w:spacing w:line="240" w:lineRule="auto"/>
+        <w:rPr>
+          <w:rFonts w:asciiTheme="minorBidi" w:hAnsiTheme="minorBidi"/>
+        </w:rPr>
+      </w:pPr>
+      <w:r>
+        <w:rPr>
+          <w:rFonts w:asciiTheme="minorBidi" w:hAnsiTheme="minorBidi"/>
+        </w:rPr>
+        <w:t>Don’t need internet</w:t>
       </w:r>
       <w:r>
         <w:rPr>
           <w:rStyle w:val="FootnoteReference"/>
           <w:rFonts w:asciiTheme="minorBidi" w:hAnsiTheme="minorBidi"/>
         </w:rPr>
-        <w:footnoteReference w:id="6"/>
+        <w:footnoteReference w:id="7"/>
+      </w:r>
+    </w:p>
+    <w:p>
+      <w:pPr>
+        <w:pStyle w:val="ListParagraph"/>
+        <w:numPr>
+          <w:ilvl w:val="4"/>
+          <w:numId w:val="2"/>
+        </w:numPr>
+        <w:spacing w:line="240" w:lineRule="auto"/>
+        <w:rPr>
+          <w:rFonts w:asciiTheme="minorBidi" w:hAnsiTheme="minorBidi"/>
+        </w:rPr>
+      </w:pPr>
+      <w:r>
+        <w:rPr>
+          <w:rFonts w:asciiTheme="minorBidi" w:hAnsiTheme="minorBidi"/>
+        </w:rPr>
+        <w:lastRenderedPageBreak/>
+        <w:t>I</w:t>
+      </w:r>
+      <w:r>
+        <w:rPr>
+          <w:rFonts w:asciiTheme="minorBidi" w:hAnsiTheme="minorBidi"/>
+        </w:rPr>
+        <w:t>f a server goes down, they can copy from one of the other developers back to the server. Additionally, developers can connect to more than one repository at once.</w:t>
+      </w:r>
+      <w:r>
+        <w:rPr>
+          <w:rStyle w:val="FootnoteReference"/>
+          <w:rFonts w:asciiTheme="minorBidi" w:hAnsiTheme="minorBidi"/>
+        </w:rPr>
+        <w:footnoteReference w:id="8"/>
       </w:r>
     </w:p>
     <w:p>
@@ -509,7 +617,7 @@
           <w:rStyle w:val="FootnoteReference"/>
           <w:rFonts w:asciiTheme="minorBidi" w:hAnsiTheme="minorBidi"/>
         </w:rPr>
-        <w:footnoteReference w:id="7"/>
+        <w:footnoteReference w:id="9"/>
       </w:r>
     </w:p>
     <w:p>
@@ -603,33 +711,533 @@
         <w:rPr>
           <w:rFonts w:asciiTheme="minorBidi" w:hAnsiTheme="minorBidi"/>
         </w:rPr>
+        <w:t xml:space="preserve">Other </w:t>
+      </w:r>
+      <w:r>
+        <w:rPr>
+          <w:rFonts w:asciiTheme="minorBidi" w:hAnsiTheme="minorBidi"/>
+        </w:rPr>
+        <w:t xml:space="preserve">older </w:t>
+      </w:r>
+      <w:r>
+        <w:rPr>
+          <w:rFonts w:asciiTheme="minorBidi" w:hAnsiTheme="minorBidi"/>
+        </w:rPr>
+        <w:t>VCSs it means the central code</w:t>
+      </w:r>
+      <w:r>
+        <w:rPr>
+          <w:rStyle w:val="FootnoteReference"/>
+          <w:rFonts w:asciiTheme="minorBidi" w:hAnsiTheme="minorBidi"/>
+        </w:rPr>
+        <w:footnoteReference w:id="10"/>
+      </w:r>
+      <w:r>
+        <w:rPr>
+          <w:rFonts w:asciiTheme="minorBidi" w:hAnsiTheme="minorBidi"/>
+        </w:rPr>
+        <w:t>, which there is no such thing in distributed systems.</w:t>
+      </w:r>
+    </w:p>
+    <w:p>
+      <w:pPr>
+        <w:pStyle w:val="ListParagraph"/>
+        <w:numPr>
+          <w:ilvl w:val="1"/>
+          <w:numId w:val="2"/>
+        </w:numPr>
+        <w:spacing w:line="240" w:lineRule="auto"/>
+        <w:rPr>
+          <w:rFonts w:asciiTheme="minorBidi" w:hAnsiTheme="minorBidi"/>
+        </w:rPr>
+      </w:pPr>
+      <w:r>
+        <w:rPr>
+          <w:rFonts w:asciiTheme="minorBidi" w:hAnsiTheme="minorBidi"/>
+        </w:rPr>
+        <w:t>C</w:t>
+      </w:r>
+      <w:r>
+        <w:rPr>
+          <w:rFonts w:asciiTheme="minorBidi" w:hAnsiTheme="minorBidi"/>
+        </w:rPr>
+        <w:t>heckout</w:t>
+      </w:r>
+      <w:r>
+        <w:rPr>
+          <w:rFonts w:asciiTheme="minorBidi" w:hAnsiTheme="minorBidi"/>
+        </w:rPr>
+        <w:t>-</w:t>
+      </w:r>
+      <w:r>
+        <w:rPr>
+          <w:rFonts w:asciiTheme="minorBidi" w:hAnsiTheme="minorBidi"/>
+        </w:rPr>
+        <w:t xml:space="preserve"> </w:t>
+      </w:r>
+      <w:r>
+        <w:rPr>
+          <w:rFonts w:asciiTheme="minorBidi" w:hAnsiTheme="minorBidi"/>
+        </w:rPr>
+        <w:t>checkout a specific branch from central repository</w:t>
+      </w:r>
+    </w:p>
+    <w:p>
+      <w:pPr>
+        <w:pStyle w:val="ListParagraph"/>
+        <w:numPr>
+          <w:ilvl w:val="1"/>
+          <w:numId w:val="2"/>
+        </w:numPr>
+        <w:spacing w:line="240" w:lineRule="auto"/>
+        <w:rPr>
+          <w:rFonts w:asciiTheme="minorBidi" w:hAnsiTheme="minorBidi"/>
+        </w:rPr>
+      </w:pPr>
+      <w:r>
+        <w:rPr>
+          <w:rFonts w:asciiTheme="minorBidi" w:hAnsiTheme="minorBidi"/>
+        </w:rPr>
+        <w:t>R</w:t>
+      </w:r>
+      <w:r>
+        <w:rPr>
+          <w:rFonts w:asciiTheme="minorBidi" w:hAnsiTheme="minorBidi"/>
+        </w:rPr>
+        <w:t>evert</w:t>
+      </w:r>
+      <w:r>
+        <w:rPr>
+          <w:rFonts w:asciiTheme="minorBidi" w:hAnsiTheme="minorBidi"/>
+        </w:rPr>
+        <w:t>- reverts to initial state and deletes pending changes</w:t>
+      </w:r>
+      <w:r>
+        <w:rPr>
+          <w:rStyle w:val="FootnoteReference"/>
+          <w:rFonts w:asciiTheme="minorBidi" w:hAnsiTheme="minorBidi"/>
+        </w:rPr>
+        <w:footnoteReference w:id="11"/>
+      </w:r>
+    </w:p>
+    <w:p>
+      <w:pPr>
+        <w:pStyle w:val="ListParagraph"/>
+        <w:numPr>
+          <w:ilvl w:val="1"/>
+          <w:numId w:val="2"/>
+        </w:numPr>
+        <w:spacing w:line="240" w:lineRule="auto"/>
+        <w:rPr>
+          <w:rFonts w:asciiTheme="minorBidi" w:hAnsiTheme="minorBidi"/>
+        </w:rPr>
+      </w:pPr>
+      <w:r>
+        <w:rPr>
+          <w:rFonts w:asciiTheme="minorBidi" w:hAnsiTheme="minorBidi"/>
+        </w:rPr>
+        <w:t>Working copy- developers personal copy of the central repository.</w:t>
+      </w:r>
+      <w:r>
+        <w:rPr>
+          <w:rStyle w:val="FootnoteReference"/>
+          <w:rFonts w:asciiTheme="minorBidi" w:hAnsiTheme="minorBidi"/>
+        </w:rPr>
+        <w:footnoteReference w:id="12"/>
+      </w:r>
+    </w:p>
+    <w:p>
+      <w:pPr>
+        <w:pStyle w:val="ListParagraph"/>
+        <w:numPr>
+          <w:ilvl w:val="1"/>
+          <w:numId w:val="2"/>
+        </w:numPr>
+        <w:spacing w:line="240" w:lineRule="auto"/>
+        <w:rPr>
+          <w:rFonts w:asciiTheme="minorBidi" w:hAnsiTheme="minorBidi"/>
+        </w:rPr>
+      </w:pPr>
+      <w:r>
+        <w:rPr>
+          <w:rFonts w:asciiTheme="minorBidi" w:hAnsiTheme="minorBidi"/>
+        </w:rPr>
+        <w:t>Trunk- main branch meaning the most up to date</w:t>
+      </w:r>
+      <w:r>
+        <w:rPr>
+          <w:rFonts w:asciiTheme="minorBidi" w:hAnsiTheme="minorBidi"/>
+        </w:rPr>
+        <w:t xml:space="preserve"> branch where all developers push to and pull from</w:t>
+      </w:r>
+    </w:p>
+    <w:p>
+      <w:pPr>
+        <w:pStyle w:val="ListParagraph"/>
+        <w:numPr>
+          <w:ilvl w:val="1"/>
+          <w:numId w:val="2"/>
+        </w:numPr>
+        <w:spacing w:line="240" w:lineRule="auto"/>
+        <w:rPr>
+          <w:rFonts w:asciiTheme="minorBidi" w:hAnsiTheme="minorBidi"/>
+        </w:rPr>
+      </w:pPr>
+      <w:r>
+        <w:rPr>
+          <w:rFonts w:asciiTheme="minorBidi" w:hAnsiTheme="minorBidi"/>
+        </w:rPr>
+        <w:t>Branches- divide from the trunk to attempt something new</w:t>
+      </w:r>
+      <w:r>
+        <w:rPr>
+          <w:rStyle w:val="FootnoteReference"/>
+          <w:rFonts w:asciiTheme="minorBidi" w:hAnsiTheme="minorBidi"/>
+        </w:rPr>
+        <w:footnoteReference w:id="13"/>
+      </w:r>
+    </w:p>
+    <w:p>
+      <w:pPr>
+        <w:pStyle w:val="ListParagraph"/>
+        <w:numPr>
+          <w:ilvl w:val="1"/>
+          <w:numId w:val="2"/>
+        </w:numPr>
+        <w:spacing w:line="240" w:lineRule="auto"/>
+        <w:rPr>
+          <w:rFonts w:asciiTheme="minorBidi" w:hAnsiTheme="minorBidi"/>
+        </w:rPr>
+      </w:pPr>
+      <w:r>
+        <w:rPr>
+          <w:rFonts w:asciiTheme="minorBidi" w:hAnsiTheme="minorBidi"/>
+        </w:rPr>
+        <w:t>Patch- A change done to one version that produces a new version.</w:t>
+      </w:r>
+      <w:r>
+        <w:rPr>
+          <w:rStyle w:val="FootnoteReference"/>
+          <w:rFonts w:asciiTheme="minorBidi" w:hAnsiTheme="minorBidi"/>
+        </w:rPr>
+        <w:footnoteReference w:id="14"/>
+      </w:r>
+    </w:p>
+    <w:p>
+      <w:pPr>
+        <w:pStyle w:val="ListParagraph"/>
+        <w:numPr>
+          <w:ilvl w:val="1"/>
+          <w:numId w:val="2"/>
+        </w:numPr>
+        <w:spacing w:line="240" w:lineRule="auto"/>
+        <w:rPr>
+          <w:rFonts w:asciiTheme="minorBidi" w:hAnsiTheme="minorBidi"/>
+        </w:rPr>
+      </w:pPr>
+      <w:r>
+        <w:rPr>
+          <w:rFonts w:asciiTheme="minorBidi" w:hAnsiTheme="minorBidi"/>
+        </w:rPr>
+        <w:t xml:space="preserve">Commit- </w:t>
+      </w:r>
+    </w:p>
+    <w:p>
+      <w:pPr>
+        <w:pStyle w:val="ListParagraph"/>
+        <w:numPr>
+          <w:ilvl w:val="2"/>
+          <w:numId w:val="2"/>
+        </w:numPr>
+        <w:spacing w:line="240" w:lineRule="auto"/>
+        <w:rPr>
+          <w:rFonts w:asciiTheme="minorBidi" w:hAnsiTheme="minorBidi"/>
+        </w:rPr>
+      </w:pPr>
+      <w:r>
+        <w:rPr>
+          <w:rFonts w:asciiTheme="minorBidi" w:hAnsiTheme="minorBidi"/>
+        </w:rPr>
+        <w:t>Save new changes to original on your computer</w:t>
+      </w:r>
+      <w:r>
+        <w:rPr>
+          <w:rStyle w:val="FootnoteReference"/>
+          <w:rFonts w:asciiTheme="minorBidi" w:hAnsiTheme="minorBidi"/>
+        </w:rPr>
+        <w:footnoteReference w:id="15"/>
+      </w:r>
+    </w:p>
+    <w:p>
+      <w:pPr>
+        <w:pStyle w:val="ListParagraph"/>
+        <w:numPr>
+          <w:ilvl w:val="2"/>
+          <w:numId w:val="2"/>
+        </w:numPr>
+        <w:spacing w:line="240" w:lineRule="auto"/>
+        <w:rPr>
+          <w:rFonts w:asciiTheme="minorBidi" w:hAnsiTheme="minorBidi"/>
+        </w:rPr>
+      </w:pPr>
+      <w:r>
+        <w:rPr>
+          <w:rFonts w:asciiTheme="minorBidi" w:hAnsiTheme="minorBidi"/>
+        </w:rPr>
+        <w:t>CVS- Send changes to central repository</w:t>
+      </w:r>
+      <w:r>
+        <w:rPr>
+          <w:rStyle w:val="FootnoteReference"/>
+          <w:rFonts w:asciiTheme="minorBidi" w:hAnsiTheme="minorBidi"/>
+        </w:rPr>
+        <w:footnoteReference w:id="16"/>
+      </w:r>
+    </w:p>
+    <w:p>
+      <w:pPr>
+        <w:pStyle w:val="ListParagraph"/>
+        <w:numPr>
+          <w:ilvl w:val="1"/>
+          <w:numId w:val="2"/>
+        </w:numPr>
+        <w:spacing w:line="240" w:lineRule="auto"/>
+        <w:rPr>
+          <w:rFonts w:asciiTheme="minorBidi" w:hAnsiTheme="minorBidi"/>
+        </w:rPr>
+      </w:pPr>
+      <w:r>
+        <w:rPr>
+          <w:rFonts w:asciiTheme="minorBidi" w:hAnsiTheme="minorBidi"/>
+        </w:rPr>
+        <w:t>Pull/ Update- update your current branch by ‘pulling’ from the shared central repository. Used when other developers made changes to central repository</w:t>
+      </w:r>
+      <w:r>
+        <w:rPr>
+          <w:rFonts w:asciiTheme="minorBidi" w:hAnsiTheme="minorBidi"/>
+        </w:rPr>
+        <w:t xml:space="preserve">.  Needs to be done before merging changes to central repository so that there </w:t>
+      </w:r>
+      <w:proofErr w:type="gramStart"/>
+      <w:r>
+        <w:rPr>
+          <w:rFonts w:asciiTheme="minorBidi" w:hAnsiTheme="minorBidi"/>
+        </w:rPr>
+        <w:t>is</w:t>
+      </w:r>
+      <w:proofErr w:type="gramEnd"/>
+      <w:r>
+        <w:rPr>
+          <w:rFonts w:asciiTheme="minorBidi" w:hAnsiTheme="minorBidi"/>
+        </w:rPr>
+        <w:t xml:space="preserve"> no conflicts.</w:t>
+      </w:r>
+      <w:r>
+        <w:rPr>
+          <w:rStyle w:val="FootnoteReference"/>
+          <w:rFonts w:asciiTheme="minorBidi" w:hAnsiTheme="minorBidi"/>
+        </w:rPr>
+        <w:footnoteReference w:id="17"/>
+      </w:r>
+      <w:r>
+        <w:rPr>
+          <w:rFonts w:asciiTheme="minorBidi" w:hAnsiTheme="minorBidi"/>
+        </w:rPr>
+        <w:t xml:space="preserve"> Does fetch and merge together.</w:t>
+      </w:r>
+    </w:p>
+    <w:p>
+      <w:pPr>
+        <w:pStyle w:val="ListParagraph"/>
+        <w:numPr>
+          <w:ilvl w:val="1"/>
+          <w:numId w:val="2"/>
+        </w:numPr>
+        <w:spacing w:line="240" w:lineRule="auto"/>
+        <w:rPr>
+          <w:rFonts w:asciiTheme="minorBidi" w:hAnsiTheme="minorBidi"/>
+        </w:rPr>
+      </w:pPr>
+      <w:r>
+        <w:rPr>
+          <w:rFonts w:asciiTheme="minorBidi" w:hAnsiTheme="minorBidi"/>
+        </w:rPr>
+        <w:t>Merge- merge working copy to central repository</w:t>
+      </w:r>
+      <w:r>
+        <w:rPr>
+          <w:rStyle w:val="FootnoteReference"/>
+          <w:rFonts w:asciiTheme="minorBidi" w:hAnsiTheme="minorBidi"/>
+        </w:rPr>
+        <w:footnoteReference w:id="18"/>
+      </w:r>
+    </w:p>
+    <w:p>
+      <w:pPr>
+        <w:pStyle w:val="ListParagraph"/>
+        <w:numPr>
+          <w:ilvl w:val="1"/>
+          <w:numId w:val="2"/>
+        </w:numPr>
+        <w:spacing w:line="240" w:lineRule="auto"/>
+        <w:rPr>
+          <w:rFonts w:asciiTheme="minorBidi" w:hAnsiTheme="minorBidi"/>
+        </w:rPr>
+      </w:pPr>
+      <w:r>
+        <w:rPr>
+          <w:rFonts w:asciiTheme="minorBidi" w:hAnsiTheme="minorBidi"/>
+        </w:rPr>
+        <w:t>Fork- branch off the main code to produce entirely new file.  Will not be merged back. Now owned by you and does slight or big differences from the original.</w:t>
+      </w:r>
+      <w:r>
+        <w:rPr>
+          <w:rStyle w:val="FootnoteReference"/>
+          <w:rFonts w:asciiTheme="minorBidi" w:hAnsiTheme="minorBidi"/>
+        </w:rPr>
+        <w:footnoteReference w:id="19"/>
+      </w:r>
+    </w:p>
+    <w:p>
+      <w:pPr>
+        <w:pStyle w:val="ListParagraph"/>
+        <w:numPr>
+          <w:ilvl w:val="1"/>
+          <w:numId w:val="2"/>
+        </w:numPr>
+        <w:spacing w:line="240" w:lineRule="auto"/>
+        <w:rPr>
+          <w:rFonts w:asciiTheme="minorBidi" w:hAnsiTheme="minorBidi"/>
+        </w:rPr>
+      </w:pPr>
+      <w:r>
+        <w:rPr>
+          <w:rFonts w:asciiTheme="minorBidi" w:hAnsiTheme="minorBidi"/>
+        </w:rPr>
+        <w:t>Status- new, changed, and deleted files</w:t>
+      </w:r>
+      <w:r>
+        <w:rPr>
+          <w:rStyle w:val="FootnoteReference"/>
+          <w:rFonts w:asciiTheme="minorBidi" w:hAnsiTheme="minorBidi"/>
+        </w:rPr>
+        <w:footnoteReference w:id="20"/>
+      </w:r>
+    </w:p>
+    <w:p>
+      <w:pPr>
+        <w:pStyle w:val="ListParagraph"/>
+        <w:numPr>
+          <w:ilvl w:val="1"/>
+          <w:numId w:val="2"/>
+        </w:numPr>
+        <w:spacing w:line="240" w:lineRule="auto"/>
+        <w:rPr>
+          <w:rFonts w:asciiTheme="minorBidi" w:hAnsiTheme="minorBidi"/>
+        </w:rPr>
+      </w:pPr>
+      <w:r>
+        <w:rPr>
+          <w:rFonts w:asciiTheme="minorBidi" w:hAnsiTheme="minorBidi"/>
+        </w:rPr>
+        <w:t>Log- See who did what</w:t>
+      </w:r>
+      <w:r>
+        <w:rPr>
+          <w:rStyle w:val="FootnoteReference"/>
+          <w:rFonts w:asciiTheme="minorBidi" w:hAnsiTheme="minorBidi"/>
+        </w:rPr>
+        <w:footnoteReference w:id="21"/>
+      </w:r>
+    </w:p>
+    <w:p>
+      <w:pPr>
+        <w:pStyle w:val="ListParagraph"/>
+        <w:numPr>
+          <w:ilvl w:val="0"/>
+          <w:numId w:val="2"/>
+        </w:numPr>
+        <w:spacing w:line="240" w:lineRule="auto"/>
+        <w:rPr>
+          <w:rFonts w:asciiTheme="minorBidi" w:hAnsiTheme="minorBidi"/>
+        </w:rPr>
+      </w:pPr>
+      <w:r>
+        <w:rPr>
+          <w:rFonts w:asciiTheme="minorBidi" w:hAnsiTheme="minorBidi"/>
+        </w:rPr>
+        <w:t>Comparing</w:t>
+      </w:r>
+      <w:r>
+        <w:rPr>
+          <w:rFonts w:asciiTheme="minorBidi" w:hAnsiTheme="minorBidi"/>
+        </w:rPr>
+        <w:t xml:space="preserve"> Version Control software and how to use them</w:t>
+      </w:r>
+    </w:p>
+    <w:p>
+      <w:pPr>
+        <w:pStyle w:val="ListParagraph"/>
+        <w:numPr>
+          <w:ilvl w:val="1"/>
+          <w:numId w:val="2"/>
+        </w:numPr>
+        <w:spacing w:line="240" w:lineRule="auto"/>
+        <w:rPr>
+          <w:rFonts w:asciiTheme="minorBidi" w:hAnsiTheme="minorBidi"/>
+        </w:rPr>
+      </w:pPr>
+      <w:r>
+        <w:rPr>
+          <w:rFonts w:asciiTheme="minorBidi" w:hAnsiTheme="minorBidi"/>
+        </w:rPr>
+        <w:t>Local</w:t>
+      </w:r>
+    </w:p>
+    <w:p>
+      <w:pPr>
+        <w:pStyle w:val="ListParagraph"/>
+        <w:numPr>
+          <w:ilvl w:val="2"/>
+          <w:numId w:val="2"/>
+        </w:numPr>
+        <w:spacing w:line="240" w:lineRule="auto"/>
+        <w:rPr>
+          <w:rFonts w:asciiTheme="minorBidi" w:hAnsiTheme="minorBidi"/>
+        </w:rPr>
+      </w:pPr>
+      <w:r>
+        <w:rPr>
+          <w:rFonts w:asciiTheme="minorBidi" w:hAnsiTheme="minorBidi"/>
+        </w:rPr>
+        <w:t>RCS</w:t>
+      </w:r>
+    </w:p>
+    <w:p>
+      <w:pPr>
+        <w:pStyle w:val="ListParagraph"/>
+        <w:numPr>
+          <w:ilvl w:val="3"/>
+          <w:numId w:val="2"/>
+        </w:numPr>
+        <w:spacing w:line="240" w:lineRule="auto"/>
+        <w:rPr>
+          <w:rFonts w:asciiTheme="minorBidi" w:hAnsiTheme="minorBidi"/>
+        </w:rPr>
+      </w:pPr>
+      <w:r>
+        <w:rPr>
+          <w:rFonts w:asciiTheme="minorBidi" w:hAnsiTheme="minorBidi"/>
+        </w:rPr>
         <w:lastRenderedPageBreak/>
-        <w:t xml:space="preserve">Other </w:t>
-      </w:r>
-      <w:r>
-        <w:rPr>
-          <w:rFonts w:asciiTheme="minorBidi" w:hAnsiTheme="minorBidi"/>
-        </w:rPr>
-        <w:t xml:space="preserve">older </w:t>
-      </w:r>
-      <w:r>
-        <w:rPr>
-          <w:rFonts w:asciiTheme="minorBidi" w:hAnsiTheme="minorBidi"/>
-        </w:rPr>
-        <w:t>VCSs it means the central code</w:t>
+        <w:t>RCS saves just patches so if a developer wants a specific version the computer combines the patches.</w:t>
       </w:r>
       <w:r>
         <w:rPr>
           <w:rStyle w:val="FootnoteReference"/>
           <w:rFonts w:asciiTheme="minorBidi" w:hAnsiTheme="minorBidi"/>
         </w:rPr>
-        <w:footnoteReference w:id="8"/>
-      </w:r>
-      <w:r>
-        <w:rPr>
-          <w:rFonts w:asciiTheme="minorBidi" w:hAnsiTheme="minorBidi"/>
-        </w:rPr>
-        <w:t>, which there is no such thing in distributed systems.</w:t>
+        <w:footnoteReference w:id="22"/>
       </w:r>
     </w:p>
     <w:p>
@@ -648,31 +1256,425 @@
         <w:rPr>
           <w:rFonts w:asciiTheme="minorBidi" w:hAnsiTheme="minorBidi"/>
         </w:rPr>
-        <w:t>C</w:t>
-      </w:r>
-      <w:r>
-        <w:rPr>
-          <w:rFonts w:asciiTheme="minorBidi" w:hAnsiTheme="minorBidi"/>
-        </w:rPr>
-        <w:t>heckout</w:t>
-      </w:r>
-      <w:r>
-        <w:rPr>
-          <w:rFonts w:asciiTheme="minorBidi" w:hAnsiTheme="minorBidi"/>
-        </w:rPr>
-        <w:t>-</w:t>
-      </w:r>
-      <w:r>
-        <w:rPr>
-          <w:rFonts w:asciiTheme="minorBidi" w:hAnsiTheme="minorBidi"/>
-        </w:rPr>
-        <w:t xml:space="preserve"> </w:t>
-      </w:r>
-      <w:r>
-        <w:rPr>
-          <w:rFonts w:asciiTheme="minorBidi" w:hAnsiTheme="minorBidi"/>
-        </w:rPr>
-        <w:t>checkout a specific branch from central repository</w:t>
+        <w:t>Centralized</w:t>
+      </w:r>
+    </w:p>
+    <w:p>
+      <w:pPr>
+        <w:pStyle w:val="ListParagraph"/>
+        <w:numPr>
+          <w:ilvl w:val="2"/>
+          <w:numId w:val="2"/>
+        </w:numPr>
+        <w:spacing w:line="240" w:lineRule="auto"/>
+        <w:rPr>
+          <w:rFonts w:asciiTheme="minorBidi" w:hAnsiTheme="minorBidi"/>
+        </w:rPr>
+      </w:pPr>
+      <w:r>
+        <w:rPr>
+          <w:rFonts w:asciiTheme="minorBidi" w:hAnsiTheme="minorBidi"/>
+        </w:rPr>
+        <w:t>Like RCS in way stores data</w:t>
+      </w:r>
+    </w:p>
+    <w:p>
+      <w:pPr>
+        <w:pStyle w:val="ListParagraph"/>
+        <w:numPr>
+          <w:ilvl w:val="3"/>
+          <w:numId w:val="2"/>
+        </w:numPr>
+        <w:spacing w:line="240" w:lineRule="auto"/>
+        <w:rPr>
+          <w:rFonts w:asciiTheme="minorBidi" w:hAnsiTheme="minorBidi"/>
+        </w:rPr>
+      </w:pPr>
+      <w:r>
+        <w:rPr>
+          <w:rFonts w:asciiTheme="minorBidi" w:hAnsiTheme="minorBidi"/>
+        </w:rPr>
+        <w:t>Uses patches, f</w:t>
+      </w:r>
+      <w:r>
+        <w:rPr>
+          <w:rFonts w:asciiTheme="minorBidi" w:hAnsiTheme="minorBidi"/>
+        </w:rPr>
+        <w:t>ile based</w:t>
+      </w:r>
+      <w:r>
+        <w:rPr>
+          <w:rFonts w:asciiTheme="minorBidi" w:hAnsiTheme="minorBidi"/>
+        </w:rPr>
+        <w:t>, s</w:t>
+      </w:r>
+      <w:r>
+        <w:rPr>
+          <w:rFonts w:asciiTheme="minorBidi" w:hAnsiTheme="minorBidi"/>
+        </w:rPr>
+        <w:t>ave</w:t>
+      </w:r>
+      <w:r>
+        <w:rPr>
+          <w:rFonts w:asciiTheme="minorBidi" w:hAnsiTheme="minorBidi"/>
+        </w:rPr>
+        <w:t>s</w:t>
+      </w:r>
+      <w:r>
+        <w:rPr>
+          <w:rFonts w:asciiTheme="minorBidi" w:hAnsiTheme="minorBidi"/>
+        </w:rPr>
+        <w:t xml:space="preserve"> each file change and </w:t>
+      </w:r>
+      <w:proofErr w:type="gramStart"/>
+      <w:r>
+        <w:rPr>
+          <w:rFonts w:asciiTheme="minorBidi" w:hAnsiTheme="minorBidi"/>
+        </w:rPr>
+        <w:t>has to</w:t>
+      </w:r>
+      <w:proofErr w:type="gramEnd"/>
+      <w:r>
+        <w:rPr>
+          <w:rFonts w:asciiTheme="minorBidi" w:hAnsiTheme="minorBidi"/>
+        </w:rPr>
+        <w:t xml:space="preserve"> calculate all the changes</w:t>
+      </w:r>
+    </w:p>
+    <w:p>
+      <w:pPr>
+        <w:pStyle w:val="ListParagraph"/>
+        <w:numPr>
+          <w:ilvl w:val="3"/>
+          <w:numId w:val="2"/>
+        </w:numPr>
+        <w:spacing w:line="240" w:lineRule="auto"/>
+        <w:rPr>
+          <w:rFonts w:asciiTheme="minorBidi" w:hAnsiTheme="minorBidi"/>
+        </w:rPr>
+      </w:pPr>
+      <w:r>
+        <w:rPr>
+          <w:rFonts w:asciiTheme="minorBidi" w:hAnsiTheme="minorBidi"/>
+        </w:rPr>
+        <w:t xml:space="preserve">Only use </w:t>
+      </w:r>
+      <w:r>
+        <w:rPr>
+          <w:rFonts w:eastAsia="Times New Roman"/>
+          <w:color w:val="445588"/>
+        </w:rPr>
+        <w:t>&lt;version</w:t>
+      </w:r>
+      <w:r>
+        <w:rPr>
+          <w:rFonts w:eastAsia="Times New Roman"/>
+        </w:rPr>
+        <w:t> </w:t>
+      </w:r>
+      <w:r>
+        <w:rPr>
+          <w:rFonts w:eastAsia="Times New Roman"/>
+          <w:color w:val="008080"/>
+        </w:rPr>
+        <w:t>system</w:t>
+      </w:r>
+      <w:r>
+        <w:rPr>
+          <w:rFonts w:eastAsia="Times New Roman"/>
+          <w:color w:val="445588"/>
+        </w:rPr>
+        <w:t>&gt;</w:t>
+      </w:r>
+      <w:r>
+        <w:rPr>
+          <w:rFonts w:eastAsia="Times New Roman"/>
+          <w:color w:val="555555"/>
+        </w:rPr>
+        <w:t xml:space="preserve"> add </w:t>
+      </w:r>
+      <w:r>
+        <w:rPr>
+          <w:rFonts w:asciiTheme="minorBidi" w:eastAsia="Times New Roman" w:hAnsiTheme="minorBidi"/>
+        </w:rPr>
+        <w:t xml:space="preserve">to add a file the first time. After that, you just </w:t>
+      </w:r>
+      <w:r>
+        <w:rPr>
+          <w:rFonts w:eastAsia="Times New Roman"/>
+          <w:color w:val="555555"/>
+        </w:rPr>
+        <w:t>commit</w:t>
+      </w:r>
+      <w:r>
+        <w:rPr>
+          <w:rStyle w:val="FootnoteReference"/>
+          <w:rFonts w:asciiTheme="minorBidi" w:hAnsiTheme="minorBidi"/>
+        </w:rPr>
+        <w:footnoteReference w:id="23"/>
+      </w:r>
+    </w:p>
+    <w:p>
+      <w:pPr>
+        <w:pStyle w:val="ListParagraph"/>
+        <w:numPr>
+          <w:ilvl w:val="2"/>
+          <w:numId w:val="2"/>
+        </w:numPr>
+        <w:spacing w:line="240" w:lineRule="auto"/>
+        <w:rPr>
+          <w:rFonts w:asciiTheme="minorBidi" w:hAnsiTheme="minorBidi"/>
+        </w:rPr>
+      </w:pPr>
+      <w:r>
+        <w:rPr>
+          <w:rFonts w:asciiTheme="minorBidi" w:hAnsiTheme="minorBidi"/>
+        </w:rPr>
+        <w:t>CVS</w:t>
+      </w:r>
+    </w:p>
+    <w:p>
+      <w:pPr>
+        <w:pStyle w:val="ListParagraph"/>
+        <w:numPr>
+          <w:ilvl w:val="3"/>
+          <w:numId w:val="2"/>
+        </w:numPr>
+        <w:spacing w:line="240" w:lineRule="auto"/>
+        <w:rPr>
+          <w:rFonts w:asciiTheme="minorBidi" w:hAnsiTheme="minorBidi"/>
+        </w:rPr>
+      </w:pPr>
+      <w:r>
+        <w:rPr>
+          <w:rFonts w:asciiTheme="minorBidi" w:hAnsiTheme="minorBidi"/>
+        </w:rPr>
+        <w:t>Can ‘rollback’ and completely delete</w:t>
+      </w:r>
+      <w:r>
+        <w:rPr>
+          <w:rStyle w:val="FootnoteReference"/>
+          <w:rFonts w:asciiTheme="minorBidi" w:hAnsiTheme="minorBidi"/>
+        </w:rPr>
+        <w:footnoteReference w:id="24"/>
+      </w:r>
+    </w:p>
+    <w:p>
+      <w:pPr>
+        <w:pStyle w:val="ListParagraph"/>
+        <w:numPr>
+          <w:ilvl w:val="3"/>
+          <w:numId w:val="2"/>
+        </w:numPr>
+        <w:spacing w:line="240" w:lineRule="auto"/>
+        <w:rPr>
+          <w:rFonts w:asciiTheme="minorBidi" w:hAnsiTheme="minorBidi"/>
+        </w:rPr>
+      </w:pPr>
+      <w:r>
+        <w:rPr>
+          <w:rFonts w:asciiTheme="minorBidi" w:hAnsiTheme="minorBidi"/>
+        </w:rPr>
+        <w:t>Not so easy to store any type of file and metadata</w:t>
+      </w:r>
+      <w:r>
+        <w:rPr>
+          <w:rStyle w:val="FootnoteReference"/>
+          <w:rFonts w:asciiTheme="minorBidi" w:hAnsiTheme="minorBidi"/>
+        </w:rPr>
+        <w:footnoteReference w:id="25"/>
+      </w:r>
+    </w:p>
+    <w:p>
+      <w:pPr>
+        <w:pStyle w:val="ListParagraph"/>
+        <w:numPr>
+          <w:ilvl w:val="2"/>
+          <w:numId w:val="2"/>
+        </w:numPr>
+        <w:spacing w:line="240" w:lineRule="auto"/>
+        <w:rPr>
+          <w:rFonts w:asciiTheme="minorBidi" w:hAnsiTheme="minorBidi"/>
+        </w:rPr>
+      </w:pPr>
+      <w:r>
+        <w:rPr>
+          <w:rFonts w:asciiTheme="minorBidi" w:hAnsiTheme="minorBidi"/>
+        </w:rPr>
+        <w:t>Subversion</w:t>
+      </w:r>
+    </w:p>
+    <w:p>
+      <w:pPr>
+        <w:pStyle w:val="ListParagraph"/>
+        <w:numPr>
+          <w:ilvl w:val="3"/>
+          <w:numId w:val="2"/>
+        </w:numPr>
+        <w:spacing w:line="240" w:lineRule="auto"/>
+        <w:rPr>
+          <w:rFonts w:asciiTheme="minorBidi" w:hAnsiTheme="minorBidi"/>
+        </w:rPr>
+      </w:pPr>
+      <w:r>
+        <w:rPr>
+          <w:rFonts w:asciiTheme="minorBidi" w:hAnsiTheme="minorBidi"/>
+        </w:rPr>
+        <w:t>Can’t ‘rollback’ meaning you can change it back but will always be in history.</w:t>
+      </w:r>
+      <w:r>
+        <w:rPr>
+          <w:rStyle w:val="FootnoteReference"/>
+          <w:rFonts w:asciiTheme="minorBidi" w:hAnsiTheme="minorBidi"/>
+        </w:rPr>
+        <w:footnoteReference w:id="26"/>
+      </w:r>
+    </w:p>
+    <w:p>
+      <w:pPr>
+        <w:pStyle w:val="ListParagraph"/>
+        <w:numPr>
+          <w:ilvl w:val="2"/>
+          <w:numId w:val="2"/>
+        </w:numPr>
+        <w:spacing w:line="240" w:lineRule="auto"/>
+        <w:rPr>
+          <w:rFonts w:asciiTheme="minorBidi" w:hAnsiTheme="minorBidi"/>
+        </w:rPr>
+      </w:pPr>
+      <w:r>
+        <w:rPr>
+          <w:rFonts w:asciiTheme="minorBidi" w:hAnsiTheme="minorBidi"/>
+        </w:rPr>
+        <w:t>Perversion</w:t>
+      </w:r>
+    </w:p>
+    <w:p>
+      <w:pPr>
+        <w:pStyle w:val="ListParagraph"/>
+        <w:numPr>
+          <w:ilvl w:val="3"/>
+          <w:numId w:val="2"/>
+        </w:numPr>
+        <w:spacing w:line="240" w:lineRule="auto"/>
+        <w:rPr>
+          <w:rFonts w:asciiTheme="minorBidi" w:hAnsiTheme="minorBidi"/>
+        </w:rPr>
+      </w:pPr>
+      <w:r>
+        <w:rPr>
+          <w:rFonts w:asciiTheme="minorBidi" w:hAnsiTheme="minorBidi"/>
+        </w:rPr>
+        <w:t>Can store all types of files without user specifying the type and can store metadata.</w:t>
+      </w:r>
+      <w:r>
+        <w:rPr>
+          <w:rStyle w:val="FootnoteReference"/>
+          <w:rFonts w:asciiTheme="minorBidi" w:hAnsiTheme="minorBidi"/>
+        </w:rPr>
+        <w:footnoteReference w:id="27"/>
+      </w:r>
+    </w:p>
+    <w:p>
+      <w:pPr>
+        <w:pStyle w:val="ListParagraph"/>
+        <w:numPr>
+          <w:ilvl w:val="3"/>
+          <w:numId w:val="2"/>
+        </w:numPr>
+        <w:spacing w:line="240" w:lineRule="auto"/>
+        <w:rPr>
+          <w:rFonts w:asciiTheme="minorBidi" w:hAnsiTheme="minorBidi"/>
+        </w:rPr>
+      </w:pPr>
+      <w:r>
+        <w:rPr>
+          <w:rFonts w:asciiTheme="minorBidi" w:hAnsiTheme="minorBidi"/>
+        </w:rPr>
+        <w:t>Easier tracking</w:t>
+      </w:r>
+    </w:p>
+    <w:p>
+      <w:pPr>
+        <w:pStyle w:val="ListParagraph"/>
+        <w:numPr>
+          <w:ilvl w:val="3"/>
+          <w:numId w:val="2"/>
+        </w:numPr>
+        <w:spacing w:line="240" w:lineRule="auto"/>
+        <w:rPr>
+          <w:rFonts w:asciiTheme="minorBidi" w:hAnsiTheme="minorBidi"/>
+        </w:rPr>
+      </w:pPr>
+      <w:r>
+        <w:rPr>
+          <w:rFonts w:asciiTheme="minorBidi" w:hAnsiTheme="minorBidi"/>
+        </w:rPr>
+        <w:t>Better revision numbering</w:t>
+      </w:r>
+    </w:p>
+    <w:p>
+      <w:pPr>
+        <w:pStyle w:val="ListParagraph"/>
+        <w:numPr>
+          <w:ilvl w:val="3"/>
+          <w:numId w:val="2"/>
+        </w:numPr>
+        <w:spacing w:line="240" w:lineRule="auto"/>
+        <w:rPr>
+          <w:rFonts w:asciiTheme="minorBidi" w:hAnsiTheme="minorBidi"/>
+        </w:rPr>
+      </w:pPr>
+      <w:r>
+        <w:rPr>
+          <w:rFonts w:asciiTheme="minorBidi" w:hAnsiTheme="minorBidi"/>
+        </w:rPr>
+        <w:t>Can list branches</w:t>
+      </w:r>
+    </w:p>
+    <w:p>
+      <w:pPr>
+        <w:pStyle w:val="ListParagraph"/>
+        <w:numPr>
+          <w:ilvl w:val="3"/>
+          <w:numId w:val="2"/>
+        </w:numPr>
+        <w:spacing w:line="240" w:lineRule="auto"/>
+        <w:rPr>
+          <w:rFonts w:asciiTheme="minorBidi" w:hAnsiTheme="minorBidi"/>
+        </w:rPr>
+      </w:pPr>
+      <w:r>
+        <w:rPr>
+          <w:rFonts w:asciiTheme="minorBidi" w:hAnsiTheme="minorBidi"/>
+        </w:rPr>
+        <w:t>Delete branches and if necessary revert</w:t>
+      </w:r>
+    </w:p>
+    <w:p>
+      <w:pPr>
+        <w:pStyle w:val="ListParagraph"/>
+        <w:numPr>
+          <w:ilvl w:val="3"/>
+          <w:numId w:val="2"/>
+        </w:numPr>
+        <w:spacing w:line="240" w:lineRule="auto"/>
+        <w:rPr>
+          <w:rFonts w:asciiTheme="minorBidi" w:hAnsiTheme="minorBidi"/>
+        </w:rPr>
+      </w:pPr>
+      <w:r>
+        <w:rPr>
+          <w:rFonts w:asciiTheme="minorBidi" w:hAnsiTheme="minorBidi"/>
+        </w:rPr>
+        <w:t>Have copy of repository that is under control on personal PC (takes up a lot of room)</w:t>
+      </w:r>
+      <w:r>
+        <w:rPr>
+          <w:rStyle w:val="FootnoteReference"/>
+          <w:rFonts w:asciiTheme="minorBidi" w:hAnsiTheme="minorBidi"/>
+        </w:rPr>
+        <w:footnoteReference w:id="28"/>
       </w:r>
     </w:p>
     <w:p>
@@ -691,26 +1693,255 @@
         <w:rPr>
           <w:rFonts w:asciiTheme="minorBidi" w:hAnsiTheme="minorBidi"/>
         </w:rPr>
-        <w:t>R</w:t>
-      </w:r>
-      <w:r>
-        <w:rPr>
-          <w:rFonts w:asciiTheme="minorBidi" w:hAnsiTheme="minorBidi"/>
-        </w:rPr>
-        <w:t>evert</w:t>
-      </w:r>
-      <w:r>
-        <w:rPr>
-          <w:rFonts w:asciiTheme="minorBidi" w:hAnsiTheme="minorBidi"/>
-        </w:rPr>
-        <w:t>- reverts to initial state and deletes pending changes</w:t>
-      </w:r>
-      <w:r>
-        <w:rPr>
-          <w:rStyle w:val="FootnoteReference"/>
-          <w:rFonts w:asciiTheme="minorBidi" w:hAnsiTheme="minorBidi"/>
-        </w:rPr>
-        <w:footnoteReference w:id="9"/>
+        <w:t>Distributed</w:t>
+      </w:r>
+    </w:p>
+    <w:p>
+      <w:pPr>
+        <w:pStyle w:val="ListParagraph"/>
+        <w:numPr>
+          <w:ilvl w:val="2"/>
+          <w:numId w:val="2"/>
+        </w:numPr>
+        <w:spacing w:line="240" w:lineRule="auto"/>
+        <w:rPr>
+          <w:rFonts w:asciiTheme="minorBidi" w:hAnsiTheme="minorBidi"/>
+        </w:rPr>
+      </w:pPr>
+      <w:r>
+        <w:rPr>
+          <w:rFonts w:asciiTheme="minorBidi" w:hAnsiTheme="minorBidi"/>
+        </w:rPr>
+        <w:t>Git</w:t>
+      </w:r>
+    </w:p>
+    <w:p>
+      <w:pPr>
+        <w:pStyle w:val="ListParagraph"/>
+        <w:numPr>
+          <w:ilvl w:val="3"/>
+          <w:numId w:val="2"/>
+        </w:numPr>
+        <w:spacing w:line="240" w:lineRule="auto"/>
+        <w:rPr>
+          <w:rFonts w:asciiTheme="minorBidi" w:hAnsiTheme="minorBidi"/>
+        </w:rPr>
+      </w:pPr>
+      <w:r>
+        <w:rPr>
+          <w:rFonts w:asciiTheme="minorBidi" w:hAnsiTheme="minorBidi"/>
+        </w:rPr>
+        <w:t>Open-source</w:t>
+      </w:r>
+    </w:p>
+    <w:p>
+      <w:pPr>
+        <w:pStyle w:val="ListParagraph"/>
+        <w:numPr>
+          <w:ilvl w:val="3"/>
+          <w:numId w:val="2"/>
+        </w:numPr>
+        <w:spacing w:line="240" w:lineRule="auto"/>
+        <w:rPr>
+          <w:rFonts w:asciiTheme="minorBidi" w:hAnsiTheme="minorBidi"/>
+        </w:rPr>
+      </w:pPr>
+      <w:r>
+        <w:rPr>
+          <w:rFonts w:asciiTheme="minorBidi" w:hAnsiTheme="minorBidi"/>
+        </w:rPr>
+        <w:t>Never deletes history, just moves pointer to new place</w:t>
+      </w:r>
+    </w:p>
+    <w:p>
+      <w:pPr>
+        <w:pStyle w:val="ListParagraph"/>
+        <w:numPr>
+          <w:ilvl w:val="3"/>
+          <w:numId w:val="2"/>
+        </w:numPr>
+        <w:spacing w:line="240" w:lineRule="auto"/>
+        <w:rPr>
+          <w:rFonts w:asciiTheme="minorBidi" w:hAnsiTheme="minorBidi"/>
+        </w:rPr>
+      </w:pPr>
+      <w:r>
+        <w:rPr>
+          <w:rFonts w:asciiTheme="minorBidi" w:hAnsiTheme="minorBidi"/>
+        </w:rPr>
+        <w:t>Snapshots</w:t>
+      </w:r>
+    </w:p>
+    <w:p>
+      <w:pPr>
+        <w:pStyle w:val="ListParagraph"/>
+        <w:numPr>
+          <w:ilvl w:val="4"/>
+          <w:numId w:val="2"/>
+        </w:numPr>
+        <w:spacing w:line="240" w:lineRule="auto"/>
+        <w:rPr>
+          <w:rFonts w:asciiTheme="minorBidi" w:hAnsiTheme="minorBidi"/>
+        </w:rPr>
+      </w:pPr>
+      <w:r>
+        <w:rPr>
+          <w:rFonts w:eastAsia="Times New Roman"/>
+          <w:color w:val="555555"/>
+        </w:rPr>
+        <w:t>g</w:t>
+      </w:r>
+      <w:r>
+        <w:rPr>
+          <w:rFonts w:eastAsia="Times New Roman"/>
+          <w:color w:val="555555"/>
+        </w:rPr>
+        <w:t>it add</w:t>
+      </w:r>
+      <w:r>
+        <w:rPr>
+          <w:rFonts w:asciiTheme="minorBidi" w:hAnsiTheme="minorBidi"/>
+        </w:rPr>
+        <w:t xml:space="preserve"> is done whenever you make changes because your saying you want this new change to be included in next commit/ snapshot.</w:t>
+      </w:r>
+    </w:p>
+    <w:p>
+      <w:pPr>
+        <w:pStyle w:val="ListParagraph"/>
+        <w:numPr>
+          <w:ilvl w:val="4"/>
+          <w:numId w:val="2"/>
+        </w:numPr>
+        <w:spacing w:line="240" w:lineRule="auto"/>
+        <w:rPr>
+          <w:rFonts w:asciiTheme="minorBidi" w:hAnsiTheme="minorBidi"/>
+        </w:rPr>
+      </w:pPr>
+      <w:r>
+        <w:rPr>
+          <w:rFonts w:eastAsia="Times New Roman"/>
+          <w:color w:val="555555"/>
+        </w:rPr>
+        <w:t>g</w:t>
+      </w:r>
+      <w:r>
+        <w:rPr>
+          <w:rFonts w:eastAsia="Times New Roman"/>
+          <w:color w:val="555555"/>
+        </w:rPr>
+        <w:t xml:space="preserve">it commit </w:t>
+      </w:r>
+      <w:r>
+        <w:rPr>
+          <w:rFonts w:asciiTheme="minorBidi" w:hAnsiTheme="minorBidi"/>
+        </w:rPr>
+        <w:t>produces new snapshots with different hash codes for each new snapshot.  Can compare different versions of the same file</w:t>
+      </w:r>
+      <w:r>
+        <w:rPr>
+          <w:rFonts w:asciiTheme="minorBidi" w:hAnsiTheme="minorBidi"/>
+        </w:rPr>
+        <w:t xml:space="preserve"> because your</w:t>
+      </w:r>
+      <w:r>
+        <w:rPr>
+          <w:rFonts w:asciiTheme="minorBidi" w:hAnsiTheme="minorBidi"/>
+        </w:rPr>
+        <w:t xml:space="preserve"> just comparing snapshots.</w:t>
+      </w:r>
+    </w:p>
+    <w:p>
+      <w:pPr>
+        <w:pStyle w:val="ListParagraph"/>
+        <w:numPr>
+          <w:ilvl w:val="2"/>
+          <w:numId w:val="2"/>
+        </w:numPr>
+        <w:spacing w:line="240" w:lineRule="auto"/>
+        <w:rPr>
+          <w:rFonts w:asciiTheme="minorBidi" w:hAnsiTheme="minorBidi"/>
+        </w:rPr>
+      </w:pPr>
+      <w:r>
+        <w:rPr>
+          <w:rFonts w:asciiTheme="minorBidi" w:hAnsiTheme="minorBidi"/>
+        </w:rPr>
+        <w:t>Mercurial</w:t>
+      </w:r>
+    </w:p>
+    <w:p>
+      <w:pPr>
+        <w:pStyle w:val="ListParagraph"/>
+        <w:numPr>
+          <w:ilvl w:val="2"/>
+          <w:numId w:val="2"/>
+        </w:numPr>
+        <w:spacing w:line="240" w:lineRule="auto"/>
+        <w:rPr>
+          <w:rFonts w:asciiTheme="minorBidi" w:hAnsiTheme="minorBidi"/>
+        </w:rPr>
+      </w:pPr>
+      <w:r>
+        <w:rPr>
+          <w:rFonts w:asciiTheme="minorBidi" w:hAnsiTheme="minorBidi"/>
+        </w:rPr>
+        <w:t>Bazaar</w:t>
+      </w:r>
+    </w:p>
+    <w:p>
+      <w:pPr>
+        <w:pStyle w:val="ListParagraph"/>
+        <w:numPr>
+          <w:ilvl w:val="0"/>
+          <w:numId w:val="2"/>
+        </w:numPr>
+        <w:spacing w:line="240" w:lineRule="auto"/>
+        <w:rPr>
+          <w:rFonts w:asciiTheme="minorBidi" w:hAnsiTheme="minorBidi"/>
+        </w:rPr>
+      </w:pPr>
+      <w:r>
+        <w:rPr>
+          <w:rFonts w:asciiTheme="minorBidi" w:hAnsiTheme="minorBidi"/>
+        </w:rPr>
+        <w:t>Comparing the different VCSs</w:t>
+      </w:r>
+    </w:p>
+    <w:p>
+      <w:pPr>
+        <w:pStyle w:val="ListParagraph"/>
+        <w:numPr>
+          <w:ilvl w:val="0"/>
+          <w:numId w:val="2"/>
+        </w:numPr>
+        <w:spacing w:line="240" w:lineRule="auto"/>
+        <w:rPr>
+          <w:rFonts w:asciiTheme="minorBidi" w:hAnsiTheme="minorBidi"/>
+        </w:rPr>
+      </w:pPr>
+      <w:r>
+        <w:rPr>
+          <w:rFonts w:asciiTheme="minorBidi" w:hAnsiTheme="minorBidi"/>
+        </w:rPr>
+        <w:t xml:space="preserve">An Example of a Popular VC: </w:t>
+      </w:r>
+      <w:r>
+        <w:rPr>
+          <w:rFonts w:asciiTheme="minorBidi" w:hAnsiTheme="minorBidi"/>
+        </w:rPr>
+        <w:t>Git</w:t>
+      </w:r>
+      <w:r>
+        <w:rPr>
+          <w:rFonts w:asciiTheme="minorBidi" w:hAnsiTheme="minorBidi"/>
+        </w:rPr>
+        <w:t xml:space="preserve"> and GitHub</w:t>
+      </w:r>
+      <w:r>
+        <w:rPr>
+          <w:rFonts w:asciiTheme="minorBidi" w:hAnsiTheme="minorBidi"/>
+        </w:rPr>
+        <w:t xml:space="preserve"> in Detail</w:t>
       </w:r>
     </w:p>
     <w:p>
@@ -729,110 +1960,7 @@
         <w:rPr>
           <w:rFonts w:asciiTheme="minorBidi" w:hAnsiTheme="minorBidi"/>
         </w:rPr>
-        <w:t>Working copy- developers personal copy of the central repository.</w:t>
-      </w:r>
-      <w:r>
-        <w:rPr>
-          <w:rStyle w:val="FootnoteReference"/>
-          <w:rFonts w:asciiTheme="minorBidi" w:hAnsiTheme="minorBidi"/>
-        </w:rPr>
-        <w:footnoteReference w:id="10"/>
-      </w:r>
-    </w:p>
-    <w:p>
-      <w:pPr>
-        <w:pStyle w:val="ListParagraph"/>
-        <w:numPr>
-          <w:ilvl w:val="1"/>
-          <w:numId w:val="2"/>
-        </w:numPr>
-        <w:spacing w:line="240" w:lineRule="auto"/>
-        <w:rPr>
-          <w:rFonts w:asciiTheme="minorBidi" w:hAnsiTheme="minorBidi"/>
-        </w:rPr>
-      </w:pPr>
-      <w:r>
-        <w:rPr>
-          <w:rFonts w:asciiTheme="minorBidi" w:hAnsiTheme="minorBidi"/>
-        </w:rPr>
-        <w:t>Trunk- main branch meaning the most up to date</w:t>
-      </w:r>
-      <w:r>
-        <w:rPr>
-          <w:rFonts w:asciiTheme="minorBidi" w:hAnsiTheme="minorBidi"/>
-        </w:rPr>
-        <w:t xml:space="preserve"> branch where all developers push to and pull from</w:t>
-      </w:r>
-    </w:p>
-    <w:p>
-      <w:pPr>
-        <w:pStyle w:val="ListParagraph"/>
-        <w:numPr>
-          <w:ilvl w:val="1"/>
-          <w:numId w:val="2"/>
-        </w:numPr>
-        <w:spacing w:line="240" w:lineRule="auto"/>
-        <w:rPr>
-          <w:rFonts w:asciiTheme="minorBidi" w:hAnsiTheme="minorBidi"/>
-        </w:rPr>
-      </w:pPr>
-      <w:r>
-        <w:rPr>
-          <w:rFonts w:asciiTheme="minorBidi" w:hAnsiTheme="minorBidi"/>
-        </w:rPr>
-        <w:t>Branches- divide from the trunk to attempt something new</w:t>
-      </w:r>
-      <w:r>
-        <w:rPr>
-          <w:rStyle w:val="FootnoteReference"/>
-          <w:rFonts w:asciiTheme="minorBidi" w:hAnsiTheme="minorBidi"/>
-        </w:rPr>
-        <w:footnoteReference w:id="11"/>
-      </w:r>
-    </w:p>
-    <w:p>
-      <w:pPr>
-        <w:pStyle w:val="ListParagraph"/>
-        <w:numPr>
-          <w:ilvl w:val="1"/>
-          <w:numId w:val="2"/>
-        </w:numPr>
-        <w:spacing w:line="240" w:lineRule="auto"/>
-        <w:rPr>
-          <w:rFonts w:asciiTheme="minorBidi" w:hAnsiTheme="minorBidi"/>
-        </w:rPr>
-      </w:pPr>
-      <w:r>
-        <w:rPr>
-          <w:rFonts w:asciiTheme="minorBidi" w:hAnsiTheme="minorBidi"/>
-        </w:rPr>
-        <w:t>Patch- A change done to one version that produces a new version.</w:t>
-      </w:r>
-      <w:r>
-        <w:rPr>
-          <w:rStyle w:val="FootnoteReference"/>
-          <w:rFonts w:asciiTheme="minorBidi" w:hAnsiTheme="minorBidi"/>
-        </w:rPr>
-        <w:footnoteReference w:id="12"/>
-      </w:r>
-    </w:p>
-    <w:p>
-      <w:pPr>
-        <w:pStyle w:val="ListParagraph"/>
-        <w:numPr>
-          <w:ilvl w:val="1"/>
-          <w:numId w:val="2"/>
-        </w:numPr>
-        <w:spacing w:line="240" w:lineRule="auto"/>
-        <w:rPr>
-          <w:rFonts w:asciiTheme="minorBidi" w:hAnsiTheme="minorBidi"/>
-        </w:rPr>
-      </w:pPr>
-      <w:r>
-        <w:rPr>
-          <w:rFonts w:asciiTheme="minorBidi" w:hAnsiTheme="minorBidi"/>
-        </w:rPr>
-        <w:t xml:space="preserve">Commit- </w:t>
+        <w:t>Installing Git</w:t>
       </w:r>
     </w:p>
     <w:p>
@@ -851,259 +1979,13 @@
         <w:rPr>
           <w:rFonts w:asciiTheme="minorBidi" w:hAnsiTheme="minorBidi"/>
         </w:rPr>
-        <w:t>Save new changes to original on your computer</w:t>
-      </w:r>
-      <w:r>
-        <w:rPr>
-          <w:rStyle w:val="FootnoteReference"/>
-          <w:rFonts w:asciiTheme="minorBidi" w:hAnsiTheme="minorBidi"/>
-        </w:rPr>
-        <w:footnoteReference w:id="13"/>
-      </w:r>
-    </w:p>
-    <w:p>
-      <w:pPr>
-        <w:pStyle w:val="ListParagraph"/>
-        <w:numPr>
-          <w:ilvl w:val="2"/>
-          <w:numId w:val="2"/>
-        </w:numPr>
-        <w:spacing w:line="240" w:lineRule="auto"/>
-        <w:rPr>
-          <w:rFonts w:asciiTheme="minorBidi" w:hAnsiTheme="minorBidi"/>
-        </w:rPr>
-      </w:pPr>
-      <w:r>
-        <w:rPr>
-          <w:rFonts w:asciiTheme="minorBidi" w:hAnsiTheme="minorBidi"/>
-        </w:rPr>
-        <w:t>CVS- Send changes to central repository</w:t>
-      </w:r>
-      <w:r>
-        <w:rPr>
-          <w:rStyle w:val="FootnoteReference"/>
-          <w:rFonts w:asciiTheme="minorBidi" w:hAnsiTheme="minorBidi"/>
-        </w:rPr>
-        <w:footnoteReference w:id="14"/>
-      </w:r>
-    </w:p>
-    <w:p>
-      <w:pPr>
-        <w:pStyle w:val="ListParagraph"/>
-        <w:numPr>
-          <w:ilvl w:val="1"/>
-          <w:numId w:val="2"/>
-        </w:numPr>
-        <w:spacing w:line="240" w:lineRule="auto"/>
-        <w:rPr>
-          <w:rFonts w:asciiTheme="minorBidi" w:hAnsiTheme="minorBidi"/>
-        </w:rPr>
-      </w:pPr>
-      <w:r>
-        <w:rPr>
-          <w:rFonts w:asciiTheme="minorBidi" w:hAnsiTheme="minorBidi"/>
-        </w:rPr>
-        <w:t>Pull/ Update- update your current branch by ‘pulling’ from the shared central repository. Used when other developers made changes to central repository</w:t>
-      </w:r>
-      <w:r>
-        <w:rPr>
-          <w:rFonts w:asciiTheme="minorBidi" w:hAnsiTheme="minorBidi"/>
-        </w:rPr>
-        <w:t xml:space="preserve">.  Needs to be done before merging changes to central repository so that there </w:t>
-      </w:r>
-      <w:proofErr w:type="gramStart"/>
-      <w:r>
-        <w:rPr>
-          <w:rFonts w:asciiTheme="minorBidi" w:hAnsiTheme="minorBidi"/>
-        </w:rPr>
-        <w:t>is</w:t>
-      </w:r>
-      <w:proofErr w:type="gramEnd"/>
-      <w:r>
-        <w:rPr>
-          <w:rFonts w:asciiTheme="minorBidi" w:hAnsiTheme="minorBidi"/>
-        </w:rPr>
-        <w:t xml:space="preserve"> no conflicts.</w:t>
-      </w:r>
-      <w:r>
-        <w:rPr>
-          <w:rStyle w:val="FootnoteReference"/>
-          <w:rFonts w:asciiTheme="minorBidi" w:hAnsiTheme="minorBidi"/>
-        </w:rPr>
-        <w:footnoteReference w:id="15"/>
-      </w:r>
-      <w:r>
-        <w:rPr>
-          <w:rFonts w:asciiTheme="minorBidi" w:hAnsiTheme="minorBidi"/>
-        </w:rPr>
-        <w:t xml:space="preserve"> Does fetch and merge together.</w:t>
-      </w:r>
-    </w:p>
-    <w:p>
-      <w:pPr>
-        <w:pStyle w:val="ListParagraph"/>
-        <w:numPr>
-          <w:ilvl w:val="1"/>
-          <w:numId w:val="2"/>
-        </w:numPr>
-        <w:spacing w:line="240" w:lineRule="auto"/>
-        <w:rPr>
-          <w:rFonts w:asciiTheme="minorBidi" w:hAnsiTheme="minorBidi"/>
-        </w:rPr>
-      </w:pPr>
-      <w:r>
-        <w:rPr>
-          <w:rFonts w:asciiTheme="minorBidi" w:hAnsiTheme="minorBidi"/>
-        </w:rPr>
-        <w:t>Merge- merge working copy to central repository</w:t>
-      </w:r>
-      <w:r>
-        <w:rPr>
-          <w:rStyle w:val="FootnoteReference"/>
-          <w:rFonts w:asciiTheme="minorBidi" w:hAnsiTheme="minorBidi"/>
-        </w:rPr>
-        <w:footnoteReference w:id="16"/>
-      </w:r>
-    </w:p>
-    <w:p>
-      <w:pPr>
-        <w:pStyle w:val="ListParagraph"/>
-        <w:numPr>
-          <w:ilvl w:val="1"/>
-          <w:numId w:val="2"/>
-        </w:numPr>
-        <w:spacing w:line="240" w:lineRule="auto"/>
-        <w:rPr>
-          <w:rFonts w:asciiTheme="minorBidi" w:hAnsiTheme="minorBidi"/>
-        </w:rPr>
-      </w:pPr>
-      <w:r>
-        <w:rPr>
-          <w:rFonts w:asciiTheme="minorBidi" w:hAnsiTheme="minorBidi"/>
-        </w:rPr>
-        <w:t>Fork- branch off the main code to produce entirely new file.  Will not be merged back. Now owned by you and does slight or big differences from the original.</w:t>
-      </w:r>
-      <w:r>
-        <w:rPr>
-          <w:rStyle w:val="FootnoteReference"/>
-          <w:rFonts w:asciiTheme="minorBidi" w:hAnsiTheme="minorBidi"/>
-        </w:rPr>
-        <w:footnoteReference w:id="17"/>
-      </w:r>
-    </w:p>
-    <w:p>
-      <w:pPr>
-        <w:pStyle w:val="ListParagraph"/>
-        <w:numPr>
-          <w:ilvl w:val="1"/>
-          <w:numId w:val="2"/>
-        </w:numPr>
-        <w:spacing w:line="240" w:lineRule="auto"/>
-        <w:rPr>
-          <w:rFonts w:asciiTheme="minorBidi" w:hAnsiTheme="minorBidi"/>
-        </w:rPr>
-      </w:pPr>
-      <w:r>
-        <w:rPr>
-          <w:rFonts w:asciiTheme="minorBidi" w:hAnsiTheme="minorBidi"/>
-        </w:rPr>
-        <w:t>Status- new, changed, and deleted files</w:t>
-      </w:r>
-      <w:r>
-        <w:rPr>
-          <w:rStyle w:val="FootnoteReference"/>
-          <w:rFonts w:asciiTheme="minorBidi" w:hAnsiTheme="minorBidi"/>
-        </w:rPr>
-        <w:footnoteReference w:id="18"/>
-      </w:r>
-    </w:p>
-    <w:p>
-      <w:pPr>
-        <w:pStyle w:val="ListParagraph"/>
-        <w:numPr>
-          <w:ilvl w:val="1"/>
-          <w:numId w:val="2"/>
-        </w:numPr>
-        <w:spacing w:line="240" w:lineRule="auto"/>
-        <w:rPr>
-          <w:rFonts w:asciiTheme="minorBidi" w:hAnsiTheme="minorBidi"/>
-        </w:rPr>
-      </w:pPr>
-      <w:r>
-        <w:rPr>
-          <w:rFonts w:asciiTheme="minorBidi" w:hAnsiTheme="minorBidi"/>
-        </w:rPr>
-        <w:t>Log- See who did what</w:t>
-      </w:r>
-      <w:r>
-        <w:rPr>
-          <w:rStyle w:val="FootnoteReference"/>
-          <w:rFonts w:asciiTheme="minorBidi" w:hAnsiTheme="minorBidi"/>
-        </w:rPr>
-        <w:footnoteReference w:id="19"/>
-      </w:r>
-    </w:p>
-    <w:p>
-      <w:pPr>
-        <w:pStyle w:val="ListParagraph"/>
-        <w:numPr>
-          <w:ilvl w:val="0"/>
-          <w:numId w:val="2"/>
-        </w:numPr>
-        <w:spacing w:line="240" w:lineRule="auto"/>
-        <w:rPr>
-          <w:rFonts w:asciiTheme="minorBidi" w:hAnsiTheme="minorBidi"/>
-        </w:rPr>
-      </w:pPr>
-      <w:r>
-        <w:rPr>
-          <w:rFonts w:asciiTheme="minorBidi" w:hAnsiTheme="minorBidi"/>
-        </w:rPr>
-        <w:t>Comparing</w:t>
-      </w:r>
-      <w:r>
-        <w:rPr>
-          <w:rFonts w:asciiTheme="minorBidi" w:hAnsiTheme="minorBidi"/>
-        </w:rPr>
-        <w:t xml:space="preserve"> Version Control software and how to use them</w:t>
-      </w:r>
-    </w:p>
-    <w:p>
-      <w:pPr>
-        <w:pStyle w:val="ListParagraph"/>
-        <w:numPr>
-          <w:ilvl w:val="1"/>
-          <w:numId w:val="2"/>
-        </w:numPr>
-        <w:spacing w:line="240" w:lineRule="auto"/>
-        <w:rPr>
-          <w:rFonts w:asciiTheme="minorBidi" w:hAnsiTheme="minorBidi"/>
-        </w:rPr>
-      </w:pPr>
-      <w:r>
-        <w:rPr>
-          <w:rFonts w:asciiTheme="minorBidi" w:hAnsiTheme="minorBidi"/>
-        </w:rPr>
-        <w:t>Local</w:t>
-      </w:r>
-    </w:p>
-    <w:p>
-      <w:pPr>
-        <w:pStyle w:val="ListParagraph"/>
-        <w:numPr>
-          <w:ilvl w:val="2"/>
-          <w:numId w:val="2"/>
-        </w:numPr>
-        <w:spacing w:line="240" w:lineRule="auto"/>
-        <w:rPr>
-          <w:rFonts w:asciiTheme="minorBidi" w:hAnsiTheme="minorBidi"/>
-        </w:rPr>
-      </w:pPr>
-      <w:r>
-        <w:rPr>
-          <w:rFonts w:asciiTheme="minorBidi" w:hAnsiTheme="minorBidi"/>
-        </w:rPr>
-        <w:t>RCS</w:t>
+        <w:t>Git can be installed in a few ways, I will be using the command prompt</w:t>
+      </w:r>
+      <w:r>
+        <w:rPr>
+          <w:rFonts w:asciiTheme="minorBidi" w:hAnsiTheme="minorBidi"/>
+        </w:rPr>
+        <w:t xml:space="preserve"> which can be accessed in all three installation methods.</w:t>
       </w:r>
     </w:p>
     <w:p>
@@ -1122,453 +2004,7 @@
         <w:rPr>
           <w:rFonts w:asciiTheme="minorBidi" w:hAnsiTheme="minorBidi"/>
         </w:rPr>
-        <w:t>RCS saves just patches so if a developer wants a specific version the computer combines the patches.</w:t>
-      </w:r>
-      <w:r>
-        <w:rPr>
-          <w:rStyle w:val="FootnoteReference"/>
-          <w:rFonts w:asciiTheme="minorBidi" w:hAnsiTheme="minorBidi"/>
-        </w:rPr>
-        <w:footnoteReference w:id="20"/>
-      </w:r>
-    </w:p>
-    <w:p>
-      <w:pPr>
-        <w:pStyle w:val="ListParagraph"/>
-        <w:numPr>
-          <w:ilvl w:val="1"/>
-          <w:numId w:val="2"/>
-        </w:numPr>
-        <w:spacing w:line="240" w:lineRule="auto"/>
-        <w:rPr>
-          <w:rFonts w:asciiTheme="minorBidi" w:hAnsiTheme="minorBidi"/>
-        </w:rPr>
-      </w:pPr>
-      <w:r>
-        <w:rPr>
-          <w:rFonts w:asciiTheme="minorBidi" w:hAnsiTheme="minorBidi"/>
-        </w:rPr>
-        <w:t>Centralized</w:t>
-      </w:r>
-    </w:p>
-    <w:p>
-      <w:pPr>
-        <w:pStyle w:val="ListParagraph"/>
-        <w:numPr>
-          <w:ilvl w:val="2"/>
-          <w:numId w:val="2"/>
-        </w:numPr>
-        <w:spacing w:line="240" w:lineRule="auto"/>
-        <w:rPr>
-          <w:rFonts w:asciiTheme="minorBidi" w:hAnsiTheme="minorBidi"/>
-        </w:rPr>
-      </w:pPr>
-      <w:r>
-        <w:rPr>
-          <w:rFonts w:asciiTheme="minorBidi" w:hAnsiTheme="minorBidi"/>
-        </w:rPr>
-        <w:t>CVS</w:t>
-      </w:r>
-    </w:p>
-    <w:p>
-      <w:pPr>
-        <w:pStyle w:val="ListParagraph"/>
-        <w:numPr>
-          <w:ilvl w:val="3"/>
-          <w:numId w:val="2"/>
-        </w:numPr>
-        <w:spacing w:line="240" w:lineRule="auto"/>
-        <w:rPr>
-          <w:rFonts w:asciiTheme="minorBidi" w:hAnsiTheme="minorBidi"/>
-        </w:rPr>
-      </w:pPr>
-      <w:r>
-        <w:rPr>
-          <w:rFonts w:asciiTheme="minorBidi" w:hAnsiTheme="minorBidi"/>
-        </w:rPr>
-        <w:t>Can ‘rollback’ and completely delete</w:t>
-      </w:r>
-      <w:r>
-        <w:rPr>
-          <w:rStyle w:val="FootnoteReference"/>
-          <w:rFonts w:asciiTheme="minorBidi" w:hAnsiTheme="minorBidi"/>
-        </w:rPr>
-        <w:footnoteReference w:id="21"/>
-      </w:r>
-    </w:p>
-    <w:p>
-      <w:pPr>
-        <w:pStyle w:val="ListParagraph"/>
-        <w:numPr>
-          <w:ilvl w:val="3"/>
-          <w:numId w:val="2"/>
-        </w:numPr>
-        <w:spacing w:line="240" w:lineRule="auto"/>
-        <w:rPr>
-          <w:rFonts w:asciiTheme="minorBidi" w:hAnsiTheme="minorBidi"/>
-        </w:rPr>
-      </w:pPr>
-      <w:r>
-        <w:rPr>
-          <w:rFonts w:asciiTheme="minorBidi" w:hAnsiTheme="minorBidi"/>
-        </w:rPr>
-        <w:t>Not so easy to store any type of file and metadata</w:t>
-      </w:r>
-      <w:r>
-        <w:rPr>
-          <w:rStyle w:val="FootnoteReference"/>
-          <w:rFonts w:asciiTheme="minorBidi" w:hAnsiTheme="minorBidi"/>
-        </w:rPr>
-        <w:footnoteReference w:id="22"/>
-      </w:r>
-    </w:p>
-    <w:p>
-      <w:pPr>
-        <w:pStyle w:val="ListParagraph"/>
-        <w:numPr>
-          <w:ilvl w:val="2"/>
-          <w:numId w:val="2"/>
-        </w:numPr>
-        <w:spacing w:line="240" w:lineRule="auto"/>
-        <w:rPr>
-          <w:rFonts w:asciiTheme="minorBidi" w:hAnsiTheme="minorBidi"/>
-        </w:rPr>
-      </w:pPr>
-      <w:r>
-        <w:rPr>
-          <w:rFonts w:asciiTheme="minorBidi" w:hAnsiTheme="minorBidi"/>
-        </w:rPr>
-        <w:t>Subversion</w:t>
-      </w:r>
-    </w:p>
-    <w:p>
-      <w:pPr>
-        <w:pStyle w:val="ListParagraph"/>
-        <w:numPr>
-          <w:ilvl w:val="3"/>
-          <w:numId w:val="2"/>
-        </w:numPr>
-        <w:spacing w:line="240" w:lineRule="auto"/>
-        <w:rPr>
-          <w:rFonts w:asciiTheme="minorBidi" w:hAnsiTheme="minorBidi"/>
-        </w:rPr>
-      </w:pPr>
-      <w:r>
-        <w:rPr>
-          <w:rFonts w:asciiTheme="minorBidi" w:hAnsiTheme="minorBidi"/>
-        </w:rPr>
-        <w:t>Can’t ‘rollback’ meaning you can change it back but will always be in history.</w:t>
-      </w:r>
-      <w:r>
-        <w:rPr>
-          <w:rStyle w:val="FootnoteReference"/>
-          <w:rFonts w:asciiTheme="minorBidi" w:hAnsiTheme="minorBidi"/>
-        </w:rPr>
-        <w:footnoteReference w:id="23"/>
-      </w:r>
-    </w:p>
-    <w:p>
-      <w:pPr>
-        <w:pStyle w:val="ListParagraph"/>
-        <w:numPr>
-          <w:ilvl w:val="3"/>
-          <w:numId w:val="2"/>
-        </w:numPr>
-        <w:spacing w:line="240" w:lineRule="auto"/>
-        <w:rPr>
-          <w:rFonts w:asciiTheme="minorBidi" w:hAnsiTheme="minorBidi"/>
-        </w:rPr>
-      </w:pPr>
-      <w:r>
-        <w:rPr>
-          <w:rFonts w:asciiTheme="minorBidi" w:hAnsiTheme="minorBidi"/>
-        </w:rPr>
         <w:lastRenderedPageBreak/>
-        <w:t>Can store all types of files without user specifying the type and can store metadata.</w:t>
-      </w:r>
-      <w:r>
-        <w:rPr>
-          <w:rStyle w:val="FootnoteReference"/>
-          <w:rFonts w:asciiTheme="minorBidi" w:hAnsiTheme="minorBidi"/>
-        </w:rPr>
-        <w:footnoteReference w:id="24"/>
-      </w:r>
-    </w:p>
-    <w:p>
-      <w:pPr>
-        <w:pStyle w:val="ListParagraph"/>
-        <w:numPr>
-          <w:ilvl w:val="3"/>
-          <w:numId w:val="2"/>
-        </w:numPr>
-        <w:spacing w:line="240" w:lineRule="auto"/>
-        <w:rPr>
-          <w:rFonts w:asciiTheme="minorBidi" w:hAnsiTheme="minorBidi"/>
-        </w:rPr>
-      </w:pPr>
-      <w:r>
-        <w:rPr>
-          <w:rFonts w:asciiTheme="minorBidi" w:hAnsiTheme="minorBidi"/>
-        </w:rPr>
-        <w:t>Easier tracking</w:t>
-      </w:r>
-    </w:p>
-    <w:p>
-      <w:pPr>
-        <w:pStyle w:val="ListParagraph"/>
-        <w:numPr>
-          <w:ilvl w:val="3"/>
-          <w:numId w:val="2"/>
-        </w:numPr>
-        <w:spacing w:line="240" w:lineRule="auto"/>
-        <w:rPr>
-          <w:rFonts w:asciiTheme="minorBidi" w:hAnsiTheme="minorBidi"/>
-        </w:rPr>
-      </w:pPr>
-      <w:r>
-        <w:rPr>
-          <w:rFonts w:asciiTheme="minorBidi" w:hAnsiTheme="minorBidi"/>
-        </w:rPr>
-        <w:t>Better revision numbering</w:t>
-      </w:r>
-    </w:p>
-    <w:p>
-      <w:pPr>
-        <w:pStyle w:val="ListParagraph"/>
-        <w:numPr>
-          <w:ilvl w:val="3"/>
-          <w:numId w:val="2"/>
-        </w:numPr>
-        <w:spacing w:line="240" w:lineRule="auto"/>
-        <w:rPr>
-          <w:rFonts w:asciiTheme="minorBidi" w:hAnsiTheme="minorBidi"/>
-        </w:rPr>
-      </w:pPr>
-      <w:r>
-        <w:rPr>
-          <w:rFonts w:asciiTheme="minorBidi" w:hAnsiTheme="minorBidi"/>
-        </w:rPr>
-        <w:t>Can list branches</w:t>
-      </w:r>
-    </w:p>
-    <w:p>
-      <w:pPr>
-        <w:pStyle w:val="ListParagraph"/>
-        <w:numPr>
-          <w:ilvl w:val="3"/>
-          <w:numId w:val="2"/>
-        </w:numPr>
-        <w:spacing w:line="240" w:lineRule="auto"/>
-        <w:rPr>
-          <w:rFonts w:asciiTheme="minorBidi" w:hAnsiTheme="minorBidi"/>
-        </w:rPr>
-      </w:pPr>
-      <w:r>
-        <w:rPr>
-          <w:rFonts w:asciiTheme="minorBidi" w:hAnsiTheme="minorBidi"/>
-        </w:rPr>
-        <w:t>Delete branches and if necessary revert</w:t>
-      </w:r>
-    </w:p>
-    <w:p>
-      <w:pPr>
-        <w:pStyle w:val="ListParagraph"/>
-        <w:numPr>
-          <w:ilvl w:val="3"/>
-          <w:numId w:val="2"/>
-        </w:numPr>
-        <w:spacing w:line="240" w:lineRule="auto"/>
-        <w:rPr>
-          <w:rFonts w:asciiTheme="minorBidi" w:hAnsiTheme="minorBidi"/>
-        </w:rPr>
-      </w:pPr>
-      <w:r>
-        <w:rPr>
-          <w:rFonts w:asciiTheme="minorBidi" w:hAnsiTheme="minorBidi"/>
-        </w:rPr>
-        <w:t>Have copy of repository that is under control on personal PC (takes up a lot of room)</w:t>
-      </w:r>
-      <w:r>
-        <w:rPr>
-          <w:rStyle w:val="FootnoteReference"/>
-          <w:rFonts w:asciiTheme="minorBidi" w:hAnsiTheme="minorBidi"/>
-        </w:rPr>
-        <w:footnoteReference w:id="25"/>
-      </w:r>
-    </w:p>
-    <w:p>
-      <w:pPr>
-        <w:pStyle w:val="ListParagraph"/>
-        <w:numPr>
-          <w:ilvl w:val="1"/>
-          <w:numId w:val="2"/>
-        </w:numPr>
-        <w:spacing w:line="240" w:lineRule="auto"/>
-        <w:rPr>
-          <w:rFonts w:asciiTheme="minorBidi" w:hAnsiTheme="minorBidi"/>
-        </w:rPr>
-      </w:pPr>
-      <w:r>
-        <w:rPr>
-          <w:rFonts w:asciiTheme="minorBidi" w:hAnsiTheme="minorBidi"/>
-        </w:rPr>
-        <w:t>Distributed</w:t>
-      </w:r>
-    </w:p>
-    <w:p>
-      <w:pPr>
-        <w:pStyle w:val="ListParagraph"/>
-        <w:numPr>
-          <w:ilvl w:val="2"/>
-          <w:numId w:val="2"/>
-        </w:numPr>
-        <w:spacing w:line="240" w:lineRule="auto"/>
-        <w:rPr>
-          <w:rFonts w:asciiTheme="minorBidi" w:hAnsiTheme="minorBidi"/>
-        </w:rPr>
-      </w:pPr>
-      <w:r>
-        <w:rPr>
-          <w:rFonts w:asciiTheme="minorBidi" w:hAnsiTheme="minorBidi"/>
-        </w:rPr>
-        <w:t>Git</w:t>
-      </w:r>
-    </w:p>
-    <w:p>
-      <w:pPr>
-        <w:pStyle w:val="ListParagraph"/>
-        <w:numPr>
-          <w:ilvl w:val="2"/>
-          <w:numId w:val="2"/>
-        </w:numPr>
-        <w:spacing w:line="240" w:lineRule="auto"/>
-        <w:rPr>
-          <w:rFonts w:asciiTheme="minorBidi" w:hAnsiTheme="minorBidi"/>
-        </w:rPr>
-      </w:pPr>
-      <w:r>
-        <w:rPr>
-          <w:rFonts w:asciiTheme="minorBidi" w:hAnsiTheme="minorBidi"/>
-        </w:rPr>
-        <w:t>Mercurial</w:t>
-      </w:r>
-    </w:p>
-    <w:p>
-      <w:pPr>
-        <w:pStyle w:val="ListParagraph"/>
-        <w:numPr>
-          <w:ilvl w:val="0"/>
-          <w:numId w:val="2"/>
-        </w:numPr>
-        <w:spacing w:line="240" w:lineRule="auto"/>
-        <w:rPr>
-          <w:rFonts w:asciiTheme="minorBidi" w:hAnsiTheme="minorBidi"/>
-        </w:rPr>
-      </w:pPr>
-      <w:r>
-        <w:rPr>
-          <w:rFonts w:asciiTheme="minorBidi" w:hAnsiTheme="minorBidi"/>
-        </w:rPr>
-        <w:t>Comparing the different VCSs</w:t>
-      </w:r>
-    </w:p>
-    <w:p>
-      <w:pPr>
-        <w:pStyle w:val="ListParagraph"/>
-        <w:numPr>
-          <w:ilvl w:val="0"/>
-          <w:numId w:val="2"/>
-        </w:numPr>
-        <w:spacing w:line="240" w:lineRule="auto"/>
-        <w:rPr>
-          <w:rFonts w:asciiTheme="minorBidi" w:hAnsiTheme="minorBidi"/>
-        </w:rPr>
-      </w:pPr>
-      <w:r>
-        <w:rPr>
-          <w:rFonts w:asciiTheme="minorBidi" w:hAnsiTheme="minorBidi"/>
-        </w:rPr>
-        <w:t xml:space="preserve">An Example of a Popular VC: </w:t>
-      </w:r>
-      <w:r>
-        <w:rPr>
-          <w:rFonts w:asciiTheme="minorBidi" w:hAnsiTheme="minorBidi"/>
-        </w:rPr>
-        <w:t>Git</w:t>
-      </w:r>
-      <w:r>
-        <w:rPr>
-          <w:rFonts w:asciiTheme="minorBidi" w:hAnsiTheme="minorBidi"/>
-        </w:rPr>
-        <w:t xml:space="preserve"> and GitHub</w:t>
-      </w:r>
-      <w:r>
-        <w:rPr>
-          <w:rFonts w:asciiTheme="minorBidi" w:hAnsiTheme="minorBidi"/>
-        </w:rPr>
-        <w:t xml:space="preserve"> in Detail</w:t>
-      </w:r>
-    </w:p>
-    <w:p>
-      <w:pPr>
-        <w:pStyle w:val="ListParagraph"/>
-        <w:numPr>
-          <w:ilvl w:val="1"/>
-          <w:numId w:val="2"/>
-        </w:numPr>
-        <w:spacing w:line="240" w:lineRule="auto"/>
-        <w:rPr>
-          <w:rFonts w:asciiTheme="minorBidi" w:hAnsiTheme="minorBidi"/>
-        </w:rPr>
-      </w:pPr>
-      <w:r>
-        <w:rPr>
-          <w:rFonts w:asciiTheme="minorBidi" w:hAnsiTheme="minorBidi"/>
-        </w:rPr>
-        <w:t>Installing Git</w:t>
-      </w:r>
-    </w:p>
-    <w:p>
-      <w:pPr>
-        <w:pStyle w:val="ListParagraph"/>
-        <w:numPr>
-          <w:ilvl w:val="2"/>
-          <w:numId w:val="2"/>
-        </w:numPr>
-        <w:spacing w:line="240" w:lineRule="auto"/>
-        <w:rPr>
-          <w:rFonts w:asciiTheme="minorBidi" w:hAnsiTheme="minorBidi"/>
-        </w:rPr>
-      </w:pPr>
-      <w:r>
-        <w:rPr>
-          <w:rFonts w:asciiTheme="minorBidi" w:hAnsiTheme="minorBidi"/>
-        </w:rPr>
-        <w:t>Git can be installed in a few ways, I will be using the command prompt</w:t>
-      </w:r>
-      <w:r>
-        <w:rPr>
-          <w:rFonts w:asciiTheme="minorBidi" w:hAnsiTheme="minorBidi"/>
-        </w:rPr>
-        <w:t xml:space="preserve"> which can be accessed in all three installation methods.</w:t>
-      </w:r>
-    </w:p>
-    <w:p>
-      <w:pPr>
-        <w:pStyle w:val="ListParagraph"/>
-        <w:numPr>
-          <w:ilvl w:val="3"/>
-          <w:numId w:val="2"/>
-        </w:numPr>
-        <w:spacing w:line="240" w:lineRule="auto"/>
-        <w:rPr>
-          <w:rFonts w:asciiTheme="minorBidi" w:hAnsiTheme="minorBidi"/>
-        </w:rPr>
-      </w:pPr>
-      <w:r>
-        <w:rPr>
-          <w:rFonts w:asciiTheme="minorBidi" w:hAnsiTheme="minorBidi"/>
-        </w:rPr>
         <w:t>Git Bash- a version of the command prompt with git already preconfigured.</w:t>
       </w:r>
     </w:p>
@@ -2344,314 +2780,314 @@
         <w:rPr>
           <w:rFonts w:asciiTheme="minorBidi" w:hAnsiTheme="minorBidi"/>
         </w:rPr>
+        <w:t>Then</w:t>
+      </w:r>
+      <w:r>
+        <w:rPr>
+          <w:rFonts w:eastAsia="Times New Roman"/>
+          <w:color w:val="555555"/>
+        </w:rPr>
+        <w:t xml:space="preserve"> git </w:t>
+      </w:r>
+      <w:proofErr w:type="spellStart"/>
+      <w:r>
+        <w:rPr>
+          <w:rFonts w:eastAsia="Times New Roman"/>
+          <w:color w:val="555555"/>
+        </w:rPr>
+        <w:t>init</w:t>
+      </w:r>
+      <w:proofErr w:type="spellEnd"/>
+      <w:r>
+        <w:rPr>
+          <w:rFonts w:eastAsia="Times New Roman"/>
+          <w:color w:val="555555"/>
+        </w:rPr>
+        <w:t xml:space="preserve"> </w:t>
+      </w:r>
+      <w:r>
+        <w:rPr>
+          <w:rFonts w:asciiTheme="minorBidi" w:eastAsia="Times New Roman" w:hAnsiTheme="minorBidi"/>
+        </w:rPr>
+        <w:t xml:space="preserve">to initialize the repository as a git-controlled repository.  This will produce </w:t>
+      </w:r>
+      <w:proofErr w:type="gramStart"/>
+      <w:r>
+        <w:rPr>
+          <w:rFonts w:asciiTheme="minorBidi" w:eastAsia="Times New Roman" w:hAnsiTheme="minorBidi"/>
+        </w:rPr>
+        <w:t>a .git</w:t>
+      </w:r>
+      <w:proofErr w:type="gramEnd"/>
+      <w:r>
+        <w:rPr>
+          <w:rFonts w:asciiTheme="minorBidi" w:eastAsia="Times New Roman" w:hAnsiTheme="minorBidi"/>
+        </w:rPr>
+        <w:t xml:space="preserve"> folder within your repository. </w:t>
+      </w:r>
+    </w:p>
+    <w:p>
+      <w:pPr>
+        <w:pStyle w:val="ListParagraph"/>
+        <w:numPr>
+          <w:ilvl w:val="4"/>
+          <w:numId w:val="2"/>
+        </w:numPr>
+        <w:spacing w:line="240" w:lineRule="auto"/>
+        <w:rPr>
+          <w:rFonts w:asciiTheme="minorBidi" w:hAnsiTheme="minorBidi"/>
+        </w:rPr>
+      </w:pPr>
+      <w:r>
+        <w:rPr>
+          <w:rFonts w:asciiTheme="minorBidi" w:eastAsia="Times New Roman" w:hAnsiTheme="minorBidi"/>
+        </w:rPr>
+        <w:t>A</w:t>
+      </w:r>
+      <w:r>
+        <w:rPr>
+          <w:rFonts w:asciiTheme="minorBidi" w:eastAsia="Times New Roman" w:hAnsiTheme="minorBidi"/>
+        </w:rPr>
+        <w:t xml:space="preserve">dd </w:t>
+      </w:r>
+      <w:r>
+        <w:rPr>
+          <w:rFonts w:asciiTheme="minorBidi" w:eastAsia="Times New Roman" w:hAnsiTheme="minorBidi"/>
+        </w:rPr>
+        <w:t xml:space="preserve">and commit </w:t>
+      </w:r>
+      <w:r>
+        <w:rPr>
+          <w:rFonts w:asciiTheme="minorBidi" w:eastAsia="Times New Roman" w:hAnsiTheme="minorBidi"/>
+        </w:rPr>
+        <w:t xml:space="preserve">all the existing files to </w:t>
+      </w:r>
+      <w:r>
+        <w:rPr>
+          <w:rFonts w:asciiTheme="minorBidi" w:eastAsia="Times New Roman" w:hAnsiTheme="minorBidi"/>
+        </w:rPr>
+        <w:t>your repository</w:t>
+      </w:r>
+      <w:r>
+        <w:rPr>
+          <w:rFonts w:asciiTheme="minorBidi" w:eastAsia="Times New Roman" w:hAnsiTheme="minorBidi"/>
+        </w:rPr>
+        <w:t>. See adding and committing</w:t>
+      </w:r>
+    </w:p>
+    <w:p>
+      <w:pPr>
+        <w:pStyle w:val="ListParagraph"/>
+        <w:numPr>
+          <w:ilvl w:val="4"/>
+          <w:numId w:val="2"/>
+        </w:numPr>
+        <w:spacing w:line="240" w:lineRule="auto"/>
+        <w:rPr>
+          <w:rFonts w:asciiTheme="minorBidi" w:hAnsiTheme="minorBidi"/>
+        </w:rPr>
+      </w:pPr>
+      <w:r>
+        <w:rPr>
+          <w:rFonts w:asciiTheme="minorBidi" w:eastAsia="Times New Roman" w:hAnsiTheme="minorBidi"/>
+        </w:rPr>
+        <w:t>Now you should have a version-controlled repository on your local computer.</w:t>
+      </w:r>
+    </w:p>
+    <w:p>
+      <w:pPr>
+        <w:pStyle w:val="ListParagraph"/>
+        <w:numPr>
+          <w:ilvl w:val="4"/>
+          <w:numId w:val="2"/>
+        </w:numPr>
+        <w:spacing w:line="240" w:lineRule="auto"/>
+        <w:rPr>
+          <w:rFonts w:asciiTheme="minorBidi" w:eastAsia="Times New Roman" w:hAnsiTheme="minorBidi"/>
+        </w:rPr>
+      </w:pPr>
+      <w:r>
+        <w:rPr>
+          <w:rFonts w:asciiTheme="minorBidi" w:eastAsia="Times New Roman" w:hAnsiTheme="minorBidi"/>
+        </w:rPr>
+        <w:t xml:space="preserve">To clone your new repository to </w:t>
+      </w:r>
+      <w:r>
+        <w:rPr>
+          <w:rFonts w:asciiTheme="minorBidi" w:eastAsia="Times New Roman" w:hAnsiTheme="minorBidi"/>
+        </w:rPr>
+        <w:t>GitHub</w:t>
+      </w:r>
+      <w:r>
+        <w:rPr>
+          <w:rFonts w:asciiTheme="minorBidi" w:eastAsia="Times New Roman" w:hAnsiTheme="minorBidi"/>
+        </w:rPr>
+        <w:t>,</w:t>
+      </w:r>
+      <w:r>
+        <w:rPr>
+          <w:rFonts w:asciiTheme="minorBidi" w:eastAsia="Times New Roman" w:hAnsiTheme="minorBidi"/>
+        </w:rPr>
+        <w:t xml:space="preserve"> open the command prompt and </w:t>
+      </w:r>
+      <w:r>
+        <w:rPr>
+          <w:rFonts w:eastAsia="Times New Roman"/>
+          <w:color w:val="555555"/>
+        </w:rPr>
+        <w:t xml:space="preserve">cd </w:t>
+      </w:r>
+      <w:r>
+        <w:rPr>
+          <w:rFonts w:asciiTheme="minorBidi" w:eastAsia="Times New Roman" w:hAnsiTheme="minorBidi"/>
+        </w:rPr>
+        <w:t>into your local repository.</w:t>
+      </w:r>
+    </w:p>
+    <w:p>
+      <w:pPr>
+        <w:pStyle w:val="ListParagraph"/>
+        <w:numPr>
+          <w:ilvl w:val="4"/>
+          <w:numId w:val="2"/>
+        </w:numPr>
+        <w:spacing w:line="240" w:lineRule="auto"/>
+        <w:rPr>
+          <w:rFonts w:asciiTheme="minorBidi" w:eastAsia="Times New Roman" w:hAnsiTheme="minorBidi"/>
+        </w:rPr>
+      </w:pPr>
+      <w:r>
+        <w:rPr>
+          <w:rFonts w:asciiTheme="minorBidi" w:eastAsia="Times New Roman" w:hAnsiTheme="minorBidi"/>
+        </w:rPr>
+        <w:t>Create a completely empty repository in GitHub.</w:t>
+      </w:r>
+    </w:p>
+    <w:p>
+      <w:pPr>
+        <w:pStyle w:val="ListParagraph"/>
+        <w:numPr>
+          <w:ilvl w:val="4"/>
+          <w:numId w:val="2"/>
+        </w:numPr>
+        <w:spacing w:line="240" w:lineRule="auto"/>
+        <w:rPr>
+          <w:rFonts w:asciiTheme="minorBidi" w:eastAsia="Times New Roman" w:hAnsiTheme="minorBidi"/>
+        </w:rPr>
+      </w:pPr>
+      <w:r>
+        <w:rPr>
+          <w:rFonts w:asciiTheme="minorBidi" w:eastAsia="Times New Roman" w:hAnsiTheme="minorBidi"/>
+        </w:rPr>
+        <w:t xml:space="preserve">In the command prompt, add the GitHub remote repository named and name it. </w:t>
+      </w:r>
+    </w:p>
+    <w:p>
+      <w:pPr>
+        <w:pStyle w:val="ListParagraph"/>
+        <w:numPr>
+          <w:ilvl w:val="4"/>
+          <w:numId w:val="2"/>
+        </w:numPr>
+        <w:spacing w:line="240" w:lineRule="auto"/>
+        <w:rPr>
+          <w:rFonts w:asciiTheme="minorBidi" w:eastAsia="Times New Roman" w:hAnsiTheme="minorBidi"/>
+        </w:rPr>
+      </w:pPr>
+      <w:r>
+        <w:rPr>
+          <w:rFonts w:eastAsia="Times New Roman"/>
+          <w:color w:val="555555"/>
+        </w:rPr>
+        <w:t xml:space="preserve">git remote </w:t>
+      </w:r>
+      <w:r>
+        <w:rPr>
+          <w:rFonts w:eastAsia="Times New Roman"/>
+          <w:color w:val="445588"/>
+        </w:rPr>
+        <w:t>add</w:t>
+      </w:r>
+      <w:r>
+        <w:rPr>
+          <w:rFonts w:eastAsia="Times New Roman"/>
+          <w:color w:val="555555"/>
+        </w:rPr>
+        <w:t xml:space="preserve"> origin git@github.com:&lt;username&gt;/&lt;repository name</w:t>
+      </w:r>
+      <w:proofErr w:type="gramStart"/>
+      <w:r>
+        <w:rPr>
+          <w:rFonts w:eastAsia="Times New Roman"/>
+          <w:color w:val="555555"/>
+        </w:rPr>
+        <w:t>&gt;.git</w:t>
+      </w:r>
+      <w:proofErr w:type="gramEnd"/>
+    </w:p>
+    <w:p>
+      <w:pPr>
+        <w:pStyle w:val="ListParagraph"/>
+        <w:numPr>
+          <w:ilvl w:val="4"/>
+          <w:numId w:val="2"/>
+        </w:numPr>
+        <w:spacing w:line="240" w:lineRule="auto"/>
+        <w:rPr>
+          <w:rFonts w:asciiTheme="minorBidi" w:eastAsia="Times New Roman" w:hAnsiTheme="minorBidi"/>
+        </w:rPr>
+      </w:pPr>
+      <w:r>
+        <w:rPr>
+          <w:rFonts w:asciiTheme="minorBidi" w:eastAsia="Times New Roman" w:hAnsiTheme="minorBidi"/>
+        </w:rPr>
+        <w:t>Push your current repository (master) to the remote repository (called origin)</w:t>
+      </w:r>
+    </w:p>
+    <w:p>
+      <w:pPr>
+        <w:pStyle w:val="ListParagraph"/>
+        <w:numPr>
+          <w:ilvl w:val="4"/>
+          <w:numId w:val="2"/>
+        </w:numPr>
+        <w:spacing w:line="240" w:lineRule="auto"/>
+        <w:rPr>
+          <w:rFonts w:asciiTheme="minorBidi" w:eastAsia="Times New Roman" w:hAnsiTheme="minorBidi"/>
+        </w:rPr>
+      </w:pPr>
+      <w:r>
+        <w:rPr>
+          <w:rFonts w:eastAsia="Times New Roman"/>
+          <w:color w:val="555555"/>
+        </w:rPr>
+        <w:t>git push origin master</w:t>
+      </w:r>
+    </w:p>
+    <w:p>
+      <w:pPr>
+        <w:pStyle w:val="ListParagraph"/>
+        <w:numPr>
+          <w:ilvl w:val="4"/>
+          <w:numId w:val="2"/>
+        </w:numPr>
+        <w:spacing w:line="240" w:lineRule="auto"/>
+        <w:rPr>
+          <w:rFonts w:asciiTheme="minorBidi" w:eastAsia="Times New Roman" w:hAnsiTheme="minorBidi"/>
+        </w:rPr>
+      </w:pPr>
+      <w:r>
+        <w:rPr>
+          <w:rFonts w:asciiTheme="minorBidi" w:eastAsia="Times New Roman" w:hAnsiTheme="minorBidi"/>
+        </w:rPr>
+        <w:t xml:space="preserve">You will be asked for your username and password of your GitHub account.  Keep in mind that when entering your </w:t>
+      </w:r>
+      <w:proofErr w:type="gramStart"/>
+      <w:r>
+        <w:rPr>
+          <w:rFonts w:asciiTheme="minorBidi" w:eastAsia="Times New Roman" w:hAnsiTheme="minorBidi"/>
+        </w:rPr>
         <w:lastRenderedPageBreak/>
-        <w:t>Then</w:t>
-      </w:r>
-      <w:r>
-        <w:rPr>
-          <w:rFonts w:eastAsia="Times New Roman"/>
-          <w:color w:val="555555"/>
-        </w:rPr>
-        <w:t xml:space="preserve"> git </w:t>
-      </w:r>
-      <w:proofErr w:type="spellStart"/>
-      <w:r>
-        <w:rPr>
-          <w:rFonts w:eastAsia="Times New Roman"/>
-          <w:color w:val="555555"/>
-        </w:rPr>
-        <w:t>init</w:t>
-      </w:r>
-      <w:proofErr w:type="spellEnd"/>
-      <w:r>
-        <w:rPr>
-          <w:rFonts w:eastAsia="Times New Roman"/>
-          <w:color w:val="555555"/>
-        </w:rPr>
-        <w:t xml:space="preserve"> </w:t>
-      </w:r>
-      <w:r>
-        <w:rPr>
-          <w:rFonts w:asciiTheme="minorBidi" w:eastAsia="Times New Roman" w:hAnsiTheme="minorBidi"/>
-        </w:rPr>
-        <w:t xml:space="preserve">to initialize the repository as a git-controlled repository.  This will produce </w:t>
-      </w:r>
-      <w:proofErr w:type="gramStart"/>
-      <w:r>
-        <w:rPr>
-          <w:rFonts w:asciiTheme="minorBidi" w:eastAsia="Times New Roman" w:hAnsiTheme="minorBidi"/>
-        </w:rPr>
-        <w:t>a .git</w:t>
-      </w:r>
-      <w:proofErr w:type="gramEnd"/>
-      <w:r>
-        <w:rPr>
-          <w:rFonts w:asciiTheme="minorBidi" w:eastAsia="Times New Roman" w:hAnsiTheme="minorBidi"/>
-        </w:rPr>
-        <w:t xml:space="preserve"> folder within your repository. </w:t>
-      </w:r>
-    </w:p>
-    <w:p>
-      <w:pPr>
-        <w:pStyle w:val="ListParagraph"/>
-        <w:numPr>
-          <w:ilvl w:val="4"/>
-          <w:numId w:val="2"/>
-        </w:numPr>
-        <w:spacing w:line="240" w:lineRule="auto"/>
-        <w:rPr>
-          <w:rFonts w:asciiTheme="minorBidi" w:hAnsiTheme="minorBidi"/>
-        </w:rPr>
-      </w:pPr>
-      <w:r>
-        <w:rPr>
-          <w:rFonts w:asciiTheme="minorBidi" w:eastAsia="Times New Roman" w:hAnsiTheme="minorBidi"/>
-        </w:rPr>
-        <w:t>A</w:t>
-      </w:r>
-      <w:r>
-        <w:rPr>
-          <w:rFonts w:asciiTheme="minorBidi" w:eastAsia="Times New Roman" w:hAnsiTheme="minorBidi"/>
-        </w:rPr>
-        <w:t xml:space="preserve">dd </w:t>
-      </w:r>
-      <w:r>
-        <w:rPr>
-          <w:rFonts w:asciiTheme="minorBidi" w:eastAsia="Times New Roman" w:hAnsiTheme="minorBidi"/>
-        </w:rPr>
-        <w:t xml:space="preserve">and commit </w:t>
-      </w:r>
-      <w:r>
-        <w:rPr>
-          <w:rFonts w:asciiTheme="minorBidi" w:eastAsia="Times New Roman" w:hAnsiTheme="minorBidi"/>
-        </w:rPr>
-        <w:t xml:space="preserve">all the existing files to </w:t>
-      </w:r>
-      <w:r>
-        <w:rPr>
-          <w:rFonts w:asciiTheme="minorBidi" w:eastAsia="Times New Roman" w:hAnsiTheme="minorBidi"/>
-        </w:rPr>
-        <w:t>your repository</w:t>
-      </w:r>
-      <w:r>
-        <w:rPr>
-          <w:rFonts w:asciiTheme="minorBidi" w:eastAsia="Times New Roman" w:hAnsiTheme="minorBidi"/>
-        </w:rPr>
-        <w:t>. See adding and committing</w:t>
-      </w:r>
-    </w:p>
-    <w:p>
-      <w:pPr>
-        <w:pStyle w:val="ListParagraph"/>
-        <w:numPr>
-          <w:ilvl w:val="4"/>
-          <w:numId w:val="2"/>
-        </w:numPr>
-        <w:spacing w:line="240" w:lineRule="auto"/>
-        <w:rPr>
-          <w:rFonts w:asciiTheme="minorBidi" w:hAnsiTheme="minorBidi"/>
-        </w:rPr>
-      </w:pPr>
-      <w:r>
-        <w:rPr>
-          <w:rFonts w:asciiTheme="minorBidi" w:eastAsia="Times New Roman" w:hAnsiTheme="minorBidi"/>
-        </w:rPr>
-        <w:t>Now you should have a version-controlled repository on your local computer.</w:t>
-      </w:r>
-    </w:p>
-    <w:p>
-      <w:pPr>
-        <w:pStyle w:val="ListParagraph"/>
-        <w:numPr>
-          <w:ilvl w:val="4"/>
-          <w:numId w:val="2"/>
-        </w:numPr>
-        <w:spacing w:line="240" w:lineRule="auto"/>
-        <w:rPr>
-          <w:rFonts w:asciiTheme="minorBidi" w:eastAsia="Times New Roman" w:hAnsiTheme="minorBidi"/>
-        </w:rPr>
-      </w:pPr>
-      <w:r>
-        <w:rPr>
-          <w:rFonts w:asciiTheme="minorBidi" w:eastAsia="Times New Roman" w:hAnsiTheme="minorBidi"/>
-        </w:rPr>
-        <w:t xml:space="preserve">To clone your new repository to </w:t>
-      </w:r>
-      <w:r>
-        <w:rPr>
-          <w:rFonts w:asciiTheme="minorBidi" w:eastAsia="Times New Roman" w:hAnsiTheme="minorBidi"/>
-        </w:rPr>
-        <w:t>GitHub</w:t>
-      </w:r>
-      <w:r>
-        <w:rPr>
-          <w:rFonts w:asciiTheme="minorBidi" w:eastAsia="Times New Roman" w:hAnsiTheme="minorBidi"/>
-        </w:rPr>
-        <w:t>,</w:t>
-      </w:r>
-      <w:r>
-        <w:rPr>
-          <w:rFonts w:asciiTheme="minorBidi" w:eastAsia="Times New Roman" w:hAnsiTheme="minorBidi"/>
-        </w:rPr>
-        <w:t xml:space="preserve"> open the command prompt and </w:t>
-      </w:r>
-      <w:r>
-        <w:rPr>
-          <w:rFonts w:eastAsia="Times New Roman"/>
-          <w:color w:val="555555"/>
-        </w:rPr>
-        <w:t xml:space="preserve">cd </w:t>
-      </w:r>
-      <w:r>
-        <w:rPr>
-          <w:rFonts w:asciiTheme="minorBidi" w:eastAsia="Times New Roman" w:hAnsiTheme="minorBidi"/>
-        </w:rPr>
-        <w:t>into your local repository.</w:t>
-      </w:r>
-    </w:p>
-    <w:p>
-      <w:pPr>
-        <w:pStyle w:val="ListParagraph"/>
-        <w:numPr>
-          <w:ilvl w:val="4"/>
-          <w:numId w:val="2"/>
-        </w:numPr>
-        <w:spacing w:line="240" w:lineRule="auto"/>
-        <w:rPr>
-          <w:rFonts w:asciiTheme="minorBidi" w:eastAsia="Times New Roman" w:hAnsiTheme="minorBidi"/>
-        </w:rPr>
-      </w:pPr>
-      <w:r>
-        <w:rPr>
-          <w:rFonts w:asciiTheme="minorBidi" w:eastAsia="Times New Roman" w:hAnsiTheme="minorBidi"/>
-        </w:rPr>
-        <w:t>Create a completely empty repository in GitHub.</w:t>
-      </w:r>
-    </w:p>
-    <w:p>
-      <w:pPr>
-        <w:pStyle w:val="ListParagraph"/>
-        <w:numPr>
-          <w:ilvl w:val="4"/>
-          <w:numId w:val="2"/>
-        </w:numPr>
-        <w:spacing w:line="240" w:lineRule="auto"/>
-        <w:rPr>
-          <w:rFonts w:asciiTheme="minorBidi" w:eastAsia="Times New Roman" w:hAnsiTheme="minorBidi"/>
-        </w:rPr>
-      </w:pPr>
-      <w:r>
-        <w:rPr>
-          <w:rFonts w:asciiTheme="minorBidi" w:eastAsia="Times New Roman" w:hAnsiTheme="minorBidi"/>
-        </w:rPr>
-        <w:t xml:space="preserve">In the command prompt, add the GitHub remote repository named and name it. </w:t>
-      </w:r>
-    </w:p>
-    <w:p>
-      <w:pPr>
-        <w:pStyle w:val="ListParagraph"/>
-        <w:numPr>
-          <w:ilvl w:val="4"/>
-          <w:numId w:val="2"/>
-        </w:numPr>
-        <w:spacing w:line="240" w:lineRule="auto"/>
-        <w:rPr>
-          <w:rFonts w:asciiTheme="minorBidi" w:eastAsia="Times New Roman" w:hAnsiTheme="minorBidi"/>
-        </w:rPr>
-      </w:pPr>
-      <w:r>
-        <w:rPr>
-          <w:rFonts w:eastAsia="Times New Roman"/>
-          <w:color w:val="555555"/>
-        </w:rPr>
-        <w:t xml:space="preserve">git remote </w:t>
-      </w:r>
-      <w:r>
-        <w:rPr>
-          <w:rFonts w:eastAsia="Times New Roman"/>
-          <w:color w:val="445588"/>
-        </w:rPr>
-        <w:t>add</w:t>
-      </w:r>
-      <w:r>
-        <w:rPr>
-          <w:rFonts w:eastAsia="Times New Roman"/>
-          <w:color w:val="555555"/>
-        </w:rPr>
-        <w:t xml:space="preserve"> origin git@github.com:&lt;username&gt;/&lt;repository name</w:t>
-      </w:r>
-      <w:proofErr w:type="gramStart"/>
-      <w:r>
-        <w:rPr>
-          <w:rFonts w:eastAsia="Times New Roman"/>
-          <w:color w:val="555555"/>
-        </w:rPr>
-        <w:t>&gt;.git</w:t>
-      </w:r>
-      <w:proofErr w:type="gramEnd"/>
-    </w:p>
-    <w:p>
-      <w:pPr>
-        <w:pStyle w:val="ListParagraph"/>
-        <w:numPr>
-          <w:ilvl w:val="4"/>
-          <w:numId w:val="2"/>
-        </w:numPr>
-        <w:spacing w:line="240" w:lineRule="auto"/>
-        <w:rPr>
-          <w:rFonts w:asciiTheme="minorBidi" w:eastAsia="Times New Roman" w:hAnsiTheme="minorBidi"/>
-        </w:rPr>
-      </w:pPr>
-      <w:r>
-        <w:rPr>
-          <w:rFonts w:asciiTheme="minorBidi" w:eastAsia="Times New Roman" w:hAnsiTheme="minorBidi"/>
-        </w:rPr>
-        <w:t>Push your current repository (master) to the remote repository (called origin)</w:t>
-      </w:r>
-    </w:p>
-    <w:p>
-      <w:pPr>
-        <w:pStyle w:val="ListParagraph"/>
-        <w:numPr>
-          <w:ilvl w:val="4"/>
-          <w:numId w:val="2"/>
-        </w:numPr>
-        <w:spacing w:line="240" w:lineRule="auto"/>
-        <w:rPr>
-          <w:rFonts w:asciiTheme="minorBidi" w:eastAsia="Times New Roman" w:hAnsiTheme="minorBidi"/>
-        </w:rPr>
-      </w:pPr>
-      <w:r>
-        <w:rPr>
-          <w:rFonts w:eastAsia="Times New Roman"/>
-          <w:color w:val="555555"/>
-        </w:rPr>
-        <w:t>git push origin master</w:t>
-      </w:r>
-    </w:p>
-    <w:p>
-      <w:pPr>
-        <w:pStyle w:val="ListParagraph"/>
-        <w:numPr>
-          <w:ilvl w:val="4"/>
-          <w:numId w:val="2"/>
-        </w:numPr>
-        <w:spacing w:line="240" w:lineRule="auto"/>
-        <w:rPr>
-          <w:rFonts w:asciiTheme="minorBidi" w:eastAsia="Times New Roman" w:hAnsiTheme="minorBidi"/>
-        </w:rPr>
-      </w:pPr>
-      <w:r>
-        <w:rPr>
-          <w:rFonts w:asciiTheme="minorBidi" w:eastAsia="Times New Roman" w:hAnsiTheme="minorBidi"/>
-        </w:rPr>
-        <w:t xml:space="preserve">You will be asked for your username and password of your GitHub account.  Keep in mind that when entering your </w:t>
-      </w:r>
-      <w:proofErr w:type="gramStart"/>
-      <w:r>
-        <w:rPr>
-          <w:rFonts w:asciiTheme="minorBidi" w:eastAsia="Times New Roman" w:hAnsiTheme="minorBidi"/>
-        </w:rPr>
         <w:t>password</w:t>
       </w:r>
       <w:proofErr w:type="gramEnd"/>
@@ -3954,7 +4390,6 @@
         <w:rPr>
           <w:rFonts w:asciiTheme="minorBidi" w:eastAsia="Times New Roman" w:hAnsiTheme="minorBidi"/>
         </w:rPr>
-        <w:lastRenderedPageBreak/>
         <w:t xml:space="preserve">Commit the changes to your local repository by </w:t>
       </w:r>
       <w:r>
@@ -4463,7 +4898,370 @@
           <w:rFonts w:asciiTheme="minorBidi" w:hAnsiTheme="minorBidi"/>
         </w:rPr>
       </w:pPr>
+    </w:p>
+    <w:p>
+      <w:pPr>
+        <w:pStyle w:val="ListParagraph"/>
+        <w:numPr>
+          <w:ilvl w:val="2"/>
+          <w:numId w:val="2"/>
+        </w:numPr>
+        <w:spacing w:line="240" w:lineRule="auto"/>
+        <w:rPr>
+          <w:rFonts w:asciiTheme="minorBidi" w:hAnsiTheme="minorBidi"/>
+        </w:rPr>
+      </w:pPr>
+    </w:p>
+    <w:p>
+      <w:pPr>
+        <w:pStyle w:val="ListParagraph"/>
+        <w:numPr>
+          <w:ilvl w:val="1"/>
+          <w:numId w:val="2"/>
+        </w:numPr>
+        <w:spacing w:line="240" w:lineRule="auto"/>
+        <w:rPr>
+          <w:rFonts w:asciiTheme="minorBidi" w:hAnsiTheme="minorBidi"/>
+        </w:rPr>
+      </w:pPr>
+      <w:r>
+        <w:rPr>
+          <w:rFonts w:asciiTheme="minorBidi" w:hAnsiTheme="minorBidi"/>
+        </w:rPr>
+        <w:t>Finding differences</w:t>
+      </w:r>
+    </w:p>
+    <w:p>
+      <w:pPr>
+        <w:pStyle w:val="ListParagraph"/>
+        <w:numPr>
+          <w:ilvl w:val="2"/>
+          <w:numId w:val="2"/>
+        </w:numPr>
+        <w:spacing w:line="240" w:lineRule="auto"/>
+        <w:rPr>
+          <w:rFonts w:eastAsia="Times New Roman"/>
+          <w:color w:val="555555"/>
+        </w:rPr>
+      </w:pPr>
       <w:bookmarkStart w:id="0" w:name="_GoBack"/>
+      <w:bookmarkEnd w:id="0"/>
+      <w:r>
+        <w:rPr>
+          <w:rFonts w:eastAsia="Times New Roman"/>
+          <w:color w:val="555555"/>
+        </w:rPr>
+        <w:lastRenderedPageBreak/>
+        <w:t>git</w:t>
+      </w:r>
+      <w:r>
+        <w:rPr>
+          <w:rFonts w:eastAsia="Times New Roman"/>
+          <w:color w:val="555555"/>
+        </w:rPr>
+        <w:t xml:space="preserve"> diff &lt;file name&gt;</w:t>
+      </w:r>
+    </w:p>
+    <w:p>
+      <w:pPr>
+        <w:pStyle w:val="ListParagraph"/>
+        <w:numPr>
+          <w:ilvl w:val="1"/>
+          <w:numId w:val="2"/>
+        </w:numPr>
+        <w:spacing w:line="240" w:lineRule="auto"/>
+        <w:rPr>
+          <w:rFonts w:asciiTheme="minorBidi" w:hAnsiTheme="minorBidi"/>
+        </w:rPr>
+      </w:pPr>
+      <w:r>
+        <w:rPr>
+          <w:rFonts w:asciiTheme="minorBidi" w:hAnsiTheme="minorBidi"/>
+        </w:rPr>
+        <w:t>Updating, fetching</w:t>
+      </w:r>
+    </w:p>
+    <w:p>
+      <w:pPr>
+        <w:pStyle w:val="ListParagraph"/>
+        <w:numPr>
+          <w:ilvl w:val="2"/>
+          <w:numId w:val="2"/>
+        </w:numPr>
+        <w:spacing w:line="240" w:lineRule="auto"/>
+        <w:rPr>
+          <w:rFonts w:eastAsia="Times New Roman"/>
+          <w:color w:val="555555"/>
+        </w:rPr>
+      </w:pPr>
+      <w:r>
+        <w:rPr>
+          <w:rFonts w:eastAsia="Times New Roman"/>
+          <w:color w:val="555555"/>
+        </w:rPr>
+        <w:t>git</w:t>
+      </w:r>
+      <w:r>
+        <w:rPr>
+          <w:rFonts w:eastAsia="Times New Roman"/>
+          <w:color w:val="555555"/>
+        </w:rPr>
+        <w:t xml:space="preserve"> remote update</w:t>
+      </w:r>
+    </w:p>
+    <w:p>
+      <w:pPr>
+        <w:pStyle w:val="ListParagraph"/>
+        <w:numPr>
+          <w:ilvl w:val="2"/>
+          <w:numId w:val="2"/>
+        </w:numPr>
+        <w:spacing w:line="240" w:lineRule="auto"/>
+        <w:rPr>
+          <w:rFonts w:eastAsia="Times New Roman"/>
+          <w:color w:val="555555"/>
+        </w:rPr>
+      </w:pPr>
+      <w:r>
+        <w:rPr>
+          <w:rFonts w:eastAsia="Times New Roman"/>
+          <w:color w:val="555555"/>
+        </w:rPr>
+        <w:t>git</w:t>
+      </w:r>
+      <w:r>
+        <w:rPr>
+          <w:rFonts w:eastAsia="Times New Roman"/>
+          <w:color w:val="555555"/>
+        </w:rPr>
+        <w:t xml:space="preserve"> fetch</w:t>
+      </w:r>
+    </w:p>
+    <w:p>
+      <w:pPr>
+        <w:pStyle w:val="ListParagraph"/>
+        <w:numPr>
+          <w:ilvl w:val="2"/>
+          <w:numId w:val="2"/>
+        </w:numPr>
+        <w:spacing w:line="240" w:lineRule="auto"/>
+        <w:rPr>
+          <w:rFonts w:eastAsia="Times New Roman"/>
+          <w:color w:val="555555"/>
+        </w:rPr>
+      </w:pPr>
+      <w:r>
+        <w:rPr>
+          <w:rFonts w:eastAsia="Times New Roman"/>
+          <w:color w:val="555555"/>
+        </w:rPr>
+        <w:t>git</w:t>
+      </w:r>
+      <w:r>
+        <w:rPr>
+          <w:rFonts w:eastAsia="Times New Roman"/>
+          <w:color w:val="555555"/>
+        </w:rPr>
+        <w:t xml:space="preserve"> </w:t>
+      </w:r>
+      <w:proofErr w:type="gramStart"/>
+      <w:r>
+        <w:rPr>
+          <w:rFonts w:eastAsia="Times New Roman"/>
+          <w:color w:val="555555"/>
+        </w:rPr>
+        <w:t>pull</w:t>
+      </w:r>
+      <w:proofErr w:type="gramEnd"/>
+    </w:p>
+    <w:p>
+      <w:pPr>
+        <w:pStyle w:val="ListParagraph"/>
+        <w:numPr>
+          <w:ilvl w:val="1"/>
+          <w:numId w:val="2"/>
+        </w:numPr>
+        <w:spacing w:line="240" w:lineRule="auto"/>
+        <w:rPr>
+          <w:rFonts w:asciiTheme="minorBidi" w:hAnsiTheme="minorBidi"/>
+        </w:rPr>
+      </w:pPr>
+      <w:r>
+        <w:rPr>
+          <w:rFonts w:asciiTheme="minorBidi" w:hAnsiTheme="minorBidi"/>
+        </w:rPr>
+        <w:t>Reverting</w:t>
+      </w:r>
+      <w:r>
+        <w:rPr>
+          <w:rFonts w:asciiTheme="minorBidi" w:hAnsiTheme="minorBidi"/>
+        </w:rPr>
+        <w:t>, cherry-picking</w:t>
+      </w:r>
+    </w:p>
+    <w:p>
+      <w:pPr>
+        <w:pStyle w:val="ListParagraph"/>
+        <w:numPr>
+          <w:ilvl w:val="2"/>
+          <w:numId w:val="2"/>
+        </w:numPr>
+        <w:spacing w:line="240" w:lineRule="auto"/>
+        <w:rPr>
+          <w:rFonts w:asciiTheme="minorBidi" w:hAnsiTheme="minorBidi"/>
+        </w:rPr>
+      </w:pPr>
+      <w:r>
+        <w:rPr>
+          <w:rFonts w:eastAsia="Times New Roman"/>
+          <w:color w:val="555555"/>
+        </w:rPr>
+        <w:t xml:space="preserve">git log </w:t>
+      </w:r>
+      <w:r>
+        <w:rPr>
+          <w:rFonts w:asciiTheme="minorBidi" w:eastAsia="Times New Roman" w:hAnsiTheme="minorBidi"/>
+        </w:rPr>
+        <w:t>to find the commit that you want to go back to.</w:t>
+      </w:r>
+    </w:p>
+    <w:p>
+      <w:pPr>
+        <w:pStyle w:val="ListParagraph"/>
+        <w:numPr>
+          <w:ilvl w:val="2"/>
+          <w:numId w:val="2"/>
+        </w:numPr>
+        <w:spacing w:line="240" w:lineRule="auto"/>
+        <w:rPr>
+          <w:rFonts w:asciiTheme="minorBidi" w:hAnsiTheme="minorBidi"/>
+        </w:rPr>
+      </w:pPr>
+      <w:r>
+        <w:rPr>
+          <w:rFonts w:asciiTheme="minorBidi" w:eastAsia="Times New Roman" w:hAnsiTheme="minorBidi"/>
+        </w:rPr>
+        <w:t>Revert</w:t>
+      </w:r>
+    </w:p>
+    <w:p>
+      <w:pPr>
+        <w:pStyle w:val="ListParagraph"/>
+        <w:numPr>
+          <w:ilvl w:val="3"/>
+          <w:numId w:val="2"/>
+        </w:numPr>
+        <w:spacing w:line="240" w:lineRule="auto"/>
+        <w:rPr>
+          <w:rFonts w:asciiTheme="minorBidi" w:hAnsiTheme="minorBidi"/>
+        </w:rPr>
+      </w:pPr>
+      <w:r>
+        <w:rPr>
+          <w:rFonts w:asciiTheme="minorBidi" w:eastAsia="Times New Roman" w:hAnsiTheme="minorBidi"/>
+        </w:rPr>
+        <w:t>Copy the</w:t>
+      </w:r>
+      <w:r>
+        <w:rPr>
+          <w:rFonts w:asciiTheme="minorBidi" w:eastAsia="Times New Roman" w:hAnsiTheme="minorBidi"/>
+        </w:rPr>
+        <w:t xml:space="preserve"> log number and then </w:t>
+      </w:r>
+      <w:r>
+        <w:rPr>
+          <w:rFonts w:eastAsia="Times New Roman"/>
+          <w:color w:val="555555"/>
+        </w:rPr>
+        <w:t>git revert &lt;log number&gt;</w:t>
+      </w:r>
+      <w:r>
+        <w:rPr>
+          <w:rFonts w:asciiTheme="minorBidi" w:eastAsia="Times New Roman" w:hAnsiTheme="minorBidi"/>
+        </w:rPr>
+        <w:t xml:space="preserve">. </w:t>
+      </w:r>
+      <w:r>
+        <w:rPr>
+          <w:rFonts w:asciiTheme="minorBidi" w:eastAsia="Times New Roman" w:hAnsiTheme="minorBidi"/>
+        </w:rPr>
+        <w:t xml:space="preserve">This will </w:t>
+      </w:r>
+      <w:r>
+        <w:rPr>
+          <w:rFonts w:asciiTheme="minorBidi" w:eastAsia="Times New Roman" w:hAnsiTheme="minorBidi"/>
+        </w:rPr>
+        <w:t xml:space="preserve">make a new commit that does the opposite of the reverted commit. All + become – and visa-versa. </w:t>
+      </w:r>
+      <w:r>
+        <w:rPr>
+          <w:rFonts w:asciiTheme="minorBidi" w:eastAsia="Times New Roman" w:hAnsiTheme="minorBidi"/>
+        </w:rPr>
+        <w:t>You only need the first eight numbers.</w:t>
+      </w:r>
+    </w:p>
+    <w:p>
+      <w:pPr>
+        <w:pStyle w:val="ListParagraph"/>
+        <w:numPr>
+          <w:ilvl w:val="1"/>
+          <w:numId w:val="2"/>
+        </w:numPr>
+        <w:spacing w:line="240" w:lineRule="auto"/>
+        <w:rPr>
+          <w:rFonts w:asciiTheme="minorBidi" w:hAnsiTheme="minorBidi"/>
+        </w:rPr>
+      </w:pPr>
+      <w:r>
+        <w:rPr>
+          <w:rFonts w:asciiTheme="minorBidi" w:hAnsiTheme="minorBidi"/>
+        </w:rPr>
+        <w:t>Branching</w:t>
+      </w:r>
+      <w:r>
+        <w:rPr>
+          <w:rFonts w:asciiTheme="minorBidi" w:hAnsiTheme="minorBidi"/>
+        </w:rPr>
+        <w:t xml:space="preserve">, </w:t>
+      </w:r>
+      <w:r>
+        <w:rPr>
+          <w:rFonts w:asciiTheme="minorBidi" w:hAnsiTheme="minorBidi"/>
+        </w:rPr>
+        <w:t>merging</w:t>
+      </w:r>
+    </w:p>
+    <w:p>
+      <w:pPr>
+        <w:pStyle w:val="ListParagraph"/>
+        <w:numPr>
+          <w:ilvl w:val="2"/>
+          <w:numId w:val="2"/>
+        </w:numPr>
+        <w:spacing w:line="240" w:lineRule="auto"/>
+        <w:rPr>
+          <w:rFonts w:asciiTheme="minorBidi" w:hAnsiTheme="minorBidi"/>
+        </w:rPr>
+      </w:pPr>
+      <w:r>
+        <w:rPr>
+          <w:rFonts w:asciiTheme="minorBidi" w:hAnsiTheme="minorBidi"/>
+        </w:rPr>
+        <w:t>To checkout a specific branch into your working directory:</w:t>
+      </w:r>
+    </w:p>
+    <w:p>
+      <w:pPr>
+        <w:pStyle w:val="ListParagraph"/>
+        <w:numPr>
+          <w:ilvl w:val="2"/>
+          <w:numId w:val="2"/>
+        </w:numPr>
+        <w:spacing w:line="240" w:lineRule="auto"/>
+        <w:rPr>
+          <w:rFonts w:asciiTheme="minorBidi" w:hAnsiTheme="minorBidi"/>
+        </w:rPr>
+      </w:pPr>
       <w:r>
         <w:rPr>
           <w:rFonts w:eastAsia="Times New Roman"/>
@@ -4483,171 +5281,6 @@
           <w:color w:val="DD1144"/>
         </w:rPr>
         <w:t>&lt;file&gt;</w:t>
-      </w:r>
-      <w:bookmarkEnd w:id="0"/>
-    </w:p>
-    <w:p>
-      <w:pPr>
-        <w:pStyle w:val="ListParagraph"/>
-        <w:numPr>
-          <w:ilvl w:val="1"/>
-          <w:numId w:val="2"/>
-        </w:numPr>
-        <w:spacing w:line="240" w:lineRule="auto"/>
-        <w:rPr>
-          <w:rFonts w:asciiTheme="minorBidi" w:hAnsiTheme="minorBidi"/>
-        </w:rPr>
-      </w:pPr>
-      <w:r>
-        <w:rPr>
-          <w:rFonts w:asciiTheme="minorBidi" w:hAnsiTheme="minorBidi"/>
-        </w:rPr>
-        <w:t>Updating, merging, fetching</w:t>
-      </w:r>
-    </w:p>
-    <w:p>
-      <w:pPr>
-        <w:pStyle w:val="ListParagraph"/>
-        <w:numPr>
-          <w:ilvl w:val="1"/>
-          <w:numId w:val="2"/>
-        </w:numPr>
-        <w:spacing w:line="240" w:lineRule="auto"/>
-        <w:rPr>
-          <w:rFonts w:asciiTheme="minorBidi" w:hAnsiTheme="minorBidi"/>
-        </w:rPr>
-      </w:pPr>
-      <w:r>
-        <w:rPr>
-          <w:rFonts w:asciiTheme="minorBidi" w:hAnsiTheme="minorBidi"/>
-        </w:rPr>
-        <w:t>Reverting</w:t>
-      </w:r>
-      <w:r>
-        <w:rPr>
-          <w:rFonts w:asciiTheme="minorBidi" w:hAnsiTheme="minorBidi"/>
-        </w:rPr>
-        <w:t>, cherry-picking</w:t>
-      </w:r>
-    </w:p>
-    <w:p>
-      <w:pPr>
-        <w:pStyle w:val="ListParagraph"/>
-        <w:numPr>
-          <w:ilvl w:val="2"/>
-          <w:numId w:val="2"/>
-        </w:numPr>
-        <w:spacing w:line="240" w:lineRule="auto"/>
-        <w:rPr>
-          <w:rFonts w:asciiTheme="minorBidi" w:hAnsiTheme="minorBidi"/>
-        </w:rPr>
-      </w:pPr>
-      <w:r>
-        <w:rPr>
-          <w:rFonts w:eastAsia="Times New Roman"/>
-          <w:color w:val="555555"/>
-        </w:rPr>
-        <w:t xml:space="preserve">git log </w:t>
-      </w:r>
-      <w:r>
-        <w:rPr>
-          <w:rFonts w:asciiTheme="minorBidi" w:eastAsia="Times New Roman" w:hAnsiTheme="minorBidi"/>
-        </w:rPr>
-        <w:t>to find the commit that you want to go back to.</w:t>
-      </w:r>
-    </w:p>
-    <w:p>
-      <w:pPr>
-        <w:pStyle w:val="ListParagraph"/>
-        <w:numPr>
-          <w:ilvl w:val="2"/>
-          <w:numId w:val="2"/>
-        </w:numPr>
-        <w:spacing w:line="240" w:lineRule="auto"/>
-        <w:rPr>
-          <w:rFonts w:asciiTheme="minorBidi" w:hAnsiTheme="minorBidi"/>
-        </w:rPr>
-      </w:pPr>
-      <w:r>
-        <w:rPr>
-          <w:rFonts w:asciiTheme="minorBidi" w:eastAsia="Times New Roman" w:hAnsiTheme="minorBidi"/>
-        </w:rPr>
-        <w:t>Revert</w:t>
-      </w:r>
-    </w:p>
-    <w:p>
-      <w:pPr>
-        <w:pStyle w:val="ListParagraph"/>
-        <w:numPr>
-          <w:ilvl w:val="3"/>
-          <w:numId w:val="2"/>
-        </w:numPr>
-        <w:spacing w:line="240" w:lineRule="auto"/>
-        <w:rPr>
-          <w:rFonts w:asciiTheme="minorBidi" w:hAnsiTheme="minorBidi"/>
-        </w:rPr>
-      </w:pPr>
-      <w:r>
-        <w:rPr>
-          <w:rFonts w:asciiTheme="minorBidi" w:eastAsia="Times New Roman" w:hAnsiTheme="minorBidi"/>
-        </w:rPr>
-        <w:t>Copy the</w:t>
-      </w:r>
-      <w:r>
-        <w:rPr>
-          <w:rFonts w:asciiTheme="minorBidi" w:eastAsia="Times New Roman" w:hAnsiTheme="minorBidi"/>
-        </w:rPr>
-        <w:t xml:space="preserve"> log number and then </w:t>
-      </w:r>
-      <w:r>
-        <w:rPr>
-          <w:rFonts w:eastAsia="Times New Roman"/>
-          <w:color w:val="555555"/>
-        </w:rPr>
-        <w:t>git revert &lt;log number&gt;</w:t>
-      </w:r>
-      <w:r>
-        <w:rPr>
-          <w:rFonts w:asciiTheme="minorBidi" w:eastAsia="Times New Roman" w:hAnsiTheme="minorBidi"/>
-        </w:rPr>
-        <w:t xml:space="preserve">. </w:t>
-      </w:r>
-      <w:r>
-        <w:rPr>
-          <w:rFonts w:asciiTheme="minorBidi" w:eastAsia="Times New Roman" w:hAnsiTheme="minorBidi"/>
-        </w:rPr>
-        <w:t xml:space="preserve">This will </w:t>
-      </w:r>
-      <w:r>
-        <w:rPr>
-          <w:rFonts w:asciiTheme="minorBidi" w:eastAsia="Times New Roman" w:hAnsiTheme="minorBidi"/>
-        </w:rPr>
-        <w:t xml:space="preserve">make a new commit that does the opposite of the reverted commit. All + become – and visa-versa. </w:t>
-      </w:r>
-      <w:r>
-        <w:rPr>
-          <w:rFonts w:asciiTheme="minorBidi" w:eastAsia="Times New Roman" w:hAnsiTheme="minorBidi"/>
-        </w:rPr>
-        <w:t>You only need the first eight numbers.</w:t>
-      </w:r>
-    </w:p>
-    <w:p>
-      <w:pPr>
-        <w:pStyle w:val="ListParagraph"/>
-        <w:numPr>
-          <w:ilvl w:val="1"/>
-          <w:numId w:val="2"/>
-        </w:numPr>
-        <w:spacing w:line="240" w:lineRule="auto"/>
-        <w:rPr>
-          <w:rFonts w:asciiTheme="minorBidi" w:hAnsiTheme="minorBidi"/>
-        </w:rPr>
-      </w:pPr>
-      <w:r>
-        <w:rPr>
-          <w:rFonts w:asciiTheme="minorBidi" w:hAnsiTheme="minorBidi"/>
-        </w:rPr>
-        <w:t>Branching</w:t>
       </w:r>
     </w:p>
     <w:p>
@@ -5032,24 +5665,14 @@
       <w:r>
         <w:t xml:space="preserve">Figure </w:t>
       </w:r>
-      <w:r>
-        <w:fldChar w:fldCharType="begin"/>
-      </w:r>
-      <w:r>
-        <w:instrText xml:space="preserve"> SEQ Figure \* ARABIC </w:instrText>
-      </w:r>
-      <w:r>
-        <w:fldChar w:fldCharType="separate"/>
-      </w:r>
-      <w:r>
-        <w:rPr>
-          <w:noProof/>
-        </w:rPr>
-        <w:t>1</w:t>
-      </w:r>
-      <w:r>
-        <w:fldChar w:fldCharType="end"/>
-      </w:r>
+      <w:fldSimple w:instr=" SEQ Figure \* ARABIC ">
+        <w:r>
+          <w:rPr>
+            <w:noProof/>
+          </w:rPr>
+          <w:t>1</w:t>
+        </w:r>
+      </w:fldSimple>
       <w:r>
         <w:t xml:space="preserve"> From Pro Git</w:t>
       </w:r>
@@ -5120,24 +5743,14 @@
       <w:r>
         <w:t xml:space="preserve">Figure </w:t>
       </w:r>
-      <w:r>
-        <w:fldChar w:fldCharType="begin"/>
-      </w:r>
-      <w:r>
-        <w:instrText xml:space="preserve"> SEQ Figure \* ARABIC </w:instrText>
-      </w:r>
-      <w:r>
-        <w:fldChar w:fldCharType="separate"/>
-      </w:r>
-      <w:r>
-        <w:rPr>
-          <w:noProof/>
-        </w:rPr>
-        <w:t>2</w:t>
-      </w:r>
-      <w:r>
-        <w:fldChar w:fldCharType="end"/>
-      </w:r>
+      <w:fldSimple w:instr=" SEQ Figure \* ARABIC ">
+        <w:r>
+          <w:rPr>
+            <w:noProof/>
+          </w:rPr>
+          <w:t>2</w:t>
+        </w:r>
+      </w:fldSimple>
       <w:r>
         <w:t xml:space="preserve"> From Pro Git</w:t>
       </w:r>
@@ -5208,24 +5821,14 @@
       <w:r>
         <w:t xml:space="preserve">Figure </w:t>
       </w:r>
-      <w:r>
-        <w:fldChar w:fldCharType="begin"/>
-      </w:r>
-      <w:r>
-        <w:instrText xml:space="preserve"> SEQ Figure \* ARABIC </w:instrText>
-      </w:r>
-      <w:r>
-        <w:fldChar w:fldCharType="separate"/>
-      </w:r>
-      <w:r>
-        <w:rPr>
-          <w:noProof/>
-        </w:rPr>
-        <w:t>3</w:t>
-      </w:r>
-      <w:r>
-        <w:fldChar w:fldCharType="end"/>
-      </w:r>
+      <w:fldSimple w:instr=" SEQ Figure \* ARABIC ">
+        <w:r>
+          <w:rPr>
+            <w:noProof/>
+          </w:rPr>
+          <w:t>3</w:t>
+        </w:r>
+      </w:fldSimple>
     </w:p>
     <w:sectPr>
       <w:headerReference w:type="default" r:id="rId11"/>
@@ -5428,22 +6031,15 @@
     <w:p>
       <w:pPr>
         <w:pStyle w:val="FootnoteText"/>
-        <w:rPr>
-          <w:rFonts w:asciiTheme="minorBidi" w:hAnsiTheme="minorBidi"/>
-        </w:rPr>
       </w:pPr>
       <w:r>
         <w:rPr>
           <w:rStyle w:val="FootnoteReference"/>
-          <w:rFonts w:asciiTheme="minorBidi" w:hAnsiTheme="minorBidi"/>
         </w:rPr>
         <w:footnoteRef/>
       </w:r>
       <w:r>
-        <w:rPr>
-          <w:rFonts w:asciiTheme="minorBidi" w:hAnsiTheme="minorBidi"/>
-        </w:rPr>
-        <w:t xml:space="preserve"> 1 (8)</w:t>
+        <w:t xml:space="preserve"> 11</w:t>
       </w:r>
     </w:p>
   </w:footnote>
@@ -5451,22 +6047,15 @@
     <w:p>
       <w:pPr>
         <w:pStyle w:val="FootnoteText"/>
-        <w:rPr>
-          <w:rFonts w:asciiTheme="minorBidi" w:hAnsiTheme="minorBidi"/>
-        </w:rPr>
       </w:pPr>
       <w:r>
         <w:rPr>
           <w:rStyle w:val="FootnoteReference"/>
-          <w:rFonts w:asciiTheme="minorBidi" w:hAnsiTheme="minorBidi"/>
         </w:rPr>
         <w:footnoteRef/>
       </w:r>
       <w:r>
-        <w:rPr>
-          <w:rFonts w:asciiTheme="minorBidi" w:hAnsiTheme="minorBidi"/>
-        </w:rPr>
-        <w:t xml:space="preserve"> 3b (13)</w:t>
+        <w:t xml:space="preserve"> 11</w:t>
       </w:r>
     </w:p>
   </w:footnote>
@@ -5474,15 +6063,22 @@
     <w:p>
       <w:pPr>
         <w:pStyle w:val="FootnoteText"/>
+        <w:rPr>
+          <w:rFonts w:asciiTheme="minorBidi" w:hAnsiTheme="minorBidi"/>
+        </w:rPr>
       </w:pPr>
       <w:r>
         <w:rPr>
           <w:rStyle w:val="FootnoteReference"/>
+          <w:rFonts w:asciiTheme="minorBidi" w:hAnsiTheme="minorBidi"/>
         </w:rPr>
         <w:footnoteRef/>
       </w:r>
       <w:r>
-        <w:t xml:space="preserve"> 3c (16)</w:t>
+        <w:rPr>
+          <w:rFonts w:asciiTheme="minorBidi" w:hAnsiTheme="minorBidi"/>
+        </w:rPr>
+        <w:t xml:space="preserve"> 1 (8)</w:t>
       </w:r>
     </w:p>
   </w:footnote>
@@ -5490,15 +6086,22 @@
     <w:p>
       <w:pPr>
         <w:pStyle w:val="FootnoteText"/>
+        <w:rPr>
+          <w:rFonts w:asciiTheme="minorBidi" w:hAnsiTheme="minorBidi"/>
+        </w:rPr>
       </w:pPr>
       <w:r>
         <w:rPr>
           <w:rStyle w:val="FootnoteReference"/>
+          <w:rFonts w:asciiTheme="minorBidi" w:hAnsiTheme="minorBidi"/>
         </w:rPr>
         <w:footnoteRef/>
       </w:r>
       <w:r>
-        <w:t xml:space="preserve"> 2 (24)</w:t>
+        <w:rPr>
+          <w:rFonts w:asciiTheme="minorBidi" w:hAnsiTheme="minorBidi"/>
+        </w:rPr>
+        <w:t xml:space="preserve"> 3b (13)</w:t>
       </w:r>
     </w:p>
   </w:footnote>
@@ -5514,7 +6117,7 @@
         <w:footnoteRef/>
       </w:r>
       <w:r>
-        <w:t xml:space="preserve"> 3b (14)</w:t>
+        <w:t xml:space="preserve"> 3c (16)</w:t>
       </w:r>
     </w:p>
   </w:footnote>
@@ -5530,7 +6133,7 @@
         <w:footnoteRef/>
       </w:r>
       <w:r>
-        <w:t xml:space="preserve"> 3c (16)</w:t>
+        <w:t xml:space="preserve"> 2 (24)</w:t>
       </w:r>
     </w:p>
   </w:footnote>
@@ -5538,22 +6141,15 @@
     <w:p>
       <w:pPr>
         <w:pStyle w:val="FootnoteText"/>
-        <w:rPr>
-          <w:rFonts w:asciiTheme="minorBidi" w:hAnsiTheme="minorBidi"/>
-        </w:rPr>
       </w:pPr>
       <w:r>
         <w:rPr>
           <w:rStyle w:val="FootnoteReference"/>
-          <w:rFonts w:asciiTheme="minorBidi" w:hAnsiTheme="minorBidi"/>
         </w:rPr>
         <w:footnoteRef/>
       </w:r>
       <w:r>
-        <w:rPr>
-          <w:rFonts w:asciiTheme="minorBidi" w:hAnsiTheme="minorBidi"/>
-        </w:rPr>
-        <w:t xml:space="preserve"> 1 (3)</w:t>
+        <w:t xml:space="preserve"> 3b (14)</w:t>
       </w:r>
     </w:p>
   </w:footnote>
@@ -5569,7 +6165,7 @@
         <w:footnoteRef/>
       </w:r>
       <w:r>
-        <w:t xml:space="preserve"> 3b (14)</w:t>
+        <w:t xml:space="preserve"> 3c (16)</w:t>
       </w:r>
     </w:p>
   </w:footnote>
@@ -5577,15 +6173,22 @@
     <w:p>
       <w:pPr>
         <w:pStyle w:val="FootnoteText"/>
+        <w:rPr>
+          <w:rFonts w:asciiTheme="minorBidi" w:hAnsiTheme="minorBidi"/>
+        </w:rPr>
       </w:pPr>
       <w:r>
         <w:rPr>
           <w:rStyle w:val="FootnoteReference"/>
+          <w:rFonts w:asciiTheme="minorBidi" w:hAnsiTheme="minorBidi"/>
         </w:rPr>
         <w:footnoteRef/>
       </w:r>
       <w:r>
-        <w:t xml:space="preserve"> 5 (20)</w:t>
+        <w:rPr>
+          <w:rFonts w:asciiTheme="minorBidi" w:hAnsiTheme="minorBidi"/>
+        </w:rPr>
+        <w:t xml:space="preserve"> 1 (3)</w:t>
       </w:r>
     </w:p>
   </w:footnote>
@@ -5617,7 +6220,7 @@
         <w:footnoteRef/>
       </w:r>
       <w:r>
-        <w:t xml:space="preserve"> 3b (14)</w:t>
+        <w:t xml:space="preserve"> 5 (20)</w:t>
       </w:r>
     </w:p>
   </w:footnote>
@@ -5649,7 +6252,7 @@
         <w:footnoteRef/>
       </w:r>
       <w:r>
-        <w:t xml:space="preserve"> 7 (23)</w:t>
+        <w:t xml:space="preserve"> 3b (14)</w:t>
       </w:r>
     </w:p>
   </w:footnote>
@@ -5665,7 +6268,7 @@
         <w:footnoteRef/>
       </w:r>
       <w:r>
-        <w:t xml:space="preserve"> 2 (24)</w:t>
+        <w:t xml:space="preserve"> 3b (14)</w:t>
       </w:r>
     </w:p>
   </w:footnote>
@@ -5673,22 +6276,15 @@
     <w:p>
       <w:pPr>
         <w:pStyle w:val="FootnoteText"/>
-        <w:rPr>
-          <w:rFonts w:asciiTheme="minorBidi" w:hAnsiTheme="minorBidi"/>
-        </w:rPr>
       </w:pPr>
       <w:r>
         <w:rPr>
           <w:rStyle w:val="FootnoteReference"/>
-          <w:rFonts w:asciiTheme="minorBidi" w:hAnsiTheme="minorBidi"/>
         </w:rPr>
         <w:footnoteRef/>
       </w:r>
       <w:r>
-        <w:rPr>
-          <w:rFonts w:asciiTheme="minorBidi" w:hAnsiTheme="minorBidi"/>
-        </w:rPr>
-        <w:t xml:space="preserve"> 1 (5)</w:t>
+        <w:t xml:space="preserve"> 7 (23)</w:t>
       </w:r>
     </w:p>
   </w:footnote>
@@ -5704,7 +6300,7 @@
         <w:footnoteRef/>
       </w:r>
       <w:r>
-        <w:t xml:space="preserve"> 9 (26)</w:t>
+        <w:t xml:space="preserve"> 2 (24)</w:t>
       </w:r>
     </w:p>
   </w:footnote>
@@ -5712,15 +6308,22 @@
     <w:p>
       <w:pPr>
         <w:pStyle w:val="FootnoteText"/>
+        <w:rPr>
+          <w:rFonts w:asciiTheme="minorBidi" w:hAnsiTheme="minorBidi"/>
+        </w:rPr>
       </w:pPr>
       <w:r>
         <w:rPr>
           <w:rStyle w:val="FootnoteReference"/>
+          <w:rFonts w:asciiTheme="minorBidi" w:hAnsiTheme="minorBidi"/>
         </w:rPr>
         <w:footnoteRef/>
       </w:r>
       <w:r>
-        <w:t xml:space="preserve"> 9 (27)</w:t>
+        <w:rPr>
+          <w:rFonts w:asciiTheme="minorBidi" w:hAnsiTheme="minorBidi"/>
+        </w:rPr>
+        <w:t xml:space="preserve"> 1 (5)</w:t>
       </w:r>
     </w:p>
   </w:footnote>
@@ -5736,7 +6339,7 @@
         <w:footnoteRef/>
       </w:r>
       <w:r>
-        <w:t xml:space="preserve"> 9 (26)</w:t>
+        <w:t xml:space="preserve"> 11</w:t>
       </w:r>
     </w:p>
   </w:footnote>
@@ -5752,11 +6355,59 @@
         <w:footnoteRef/>
       </w:r>
       <w:r>
-        <w:t xml:space="preserve"> 9 (27)</w:t>
+        <w:t xml:space="preserve"> 9 (26)</w:t>
       </w:r>
     </w:p>
   </w:footnote>
   <w:footnote w:id="25">
+    <w:p>
+      <w:pPr>
+        <w:pStyle w:val="FootnoteText"/>
+      </w:pPr>
+      <w:r>
+        <w:rPr>
+          <w:rStyle w:val="FootnoteReference"/>
+        </w:rPr>
+        <w:footnoteRef/>
+      </w:r>
+      <w:r>
+        <w:t xml:space="preserve"> 9 (27)</w:t>
+      </w:r>
+    </w:p>
+  </w:footnote>
+  <w:footnote w:id="26">
+    <w:p>
+      <w:pPr>
+        <w:pStyle w:val="FootnoteText"/>
+      </w:pPr>
+      <w:r>
+        <w:rPr>
+          <w:rStyle w:val="FootnoteReference"/>
+        </w:rPr>
+        <w:footnoteRef/>
+      </w:r>
+      <w:r>
+        <w:t xml:space="preserve"> 9 (26)</w:t>
+      </w:r>
+    </w:p>
+  </w:footnote>
+  <w:footnote w:id="27">
+    <w:p>
+      <w:pPr>
+        <w:pStyle w:val="FootnoteText"/>
+      </w:pPr>
+      <w:r>
+        <w:rPr>
+          <w:rStyle w:val="FootnoteReference"/>
+        </w:rPr>
+        <w:footnoteRef/>
+      </w:r>
+      <w:r>
+        <w:t xml:space="preserve"> 9 (27)</w:t>
+      </w:r>
+    </w:p>
+  </w:footnote>
+  <w:footnote w:id="28">
     <w:p>
       <w:pPr>
         <w:pStyle w:val="FootnoteText"/>
@@ -7170,7 +7821,7 @@
   <wetp:taskpane dockstate="right" visibility="0" width="350" row="3">
     <wetp:webextensionref xmlns:r="http://schemas.openxmlformats.org/officeDocument/2006/relationships" r:id="rId1"/>
   </wetp:taskpane>
-  <wetp:taskpane dockstate="right" visibility="1" width="350" row="3">
+  <wetp:taskpane dockstate="right" visibility="0" width="350" row="3">
     <wetp:webextensionref xmlns:r="http://schemas.openxmlformats.org/officeDocument/2006/relationships" r:id="rId2"/>
   </wetp:taskpane>
   <wetp:taskpane dockstate="right" visibility="0" width="350" row="5">
@@ -7235,7 +7886,7 @@
 </file>
 
 <file path=customXml/itemProps1.xml><?xml version="1.0" encoding="utf-8"?>
-<ds:datastoreItem xmlns:ds="http://schemas.openxmlformats.org/officeDocument/2006/customXml" ds:itemID="{42A70FB9-02FA-4495-98AF-BFA2751EEDD6}">
+<ds:datastoreItem xmlns:ds="http://schemas.openxmlformats.org/officeDocument/2006/customXml" ds:itemID="{0733B767-DFF1-49C7-912E-BAF10B0C5A13}">
   <ds:schemaRefs>
     <ds:schemaRef ds:uri="http://schemas.openxmlformats.org/officeDocument/2006/bibliography"/>
   </ds:schemaRefs>

</xml_diff>